<commit_message>
Update EDITING_NCW Epi Constorium Indicators_data download and cleaning instructions.docx
</commit_message>
<xml_diff>
--- a/documentation/EDITING_NCW Epi Constorium Indicators_data download and cleaning instructions.docx
+++ b/documentation/EDITING_NCW Epi Constorium Indicators_data download and cleaning instructions.docx
@@ -115,7 +115,43 @@
           <w:bCs/>
           <w:color w:val="C00000"/>
         </w:rPr>
-        <w:t xml:space="preserve"> Each data source has a corresponding Rmarkdown script that is used to do the data cleaning and a PowerBI dashboard used for data visualization.</w:t>
+        <w:t xml:space="preserve"> Each data source has a corresponding </w:t>
+      </w:r>
+      <w:proofErr w:type="spellStart"/>
+      <w:r>
+        <w:rPr>
+          <w:b/>
+          <w:bCs/>
+          <w:color w:val="C00000"/>
+        </w:rPr>
+        <w:t>Rmarkdown</w:t>
+      </w:r>
+      <w:proofErr w:type="spellEnd"/>
+      <w:r>
+        <w:rPr>
+          <w:b/>
+          <w:bCs/>
+          <w:color w:val="C00000"/>
+        </w:rPr>
+        <w:t xml:space="preserve"> script that is used to do the data cleaning and a </w:t>
+      </w:r>
+      <w:proofErr w:type="spellStart"/>
+      <w:r>
+        <w:rPr>
+          <w:b/>
+          <w:bCs/>
+          <w:color w:val="C00000"/>
+        </w:rPr>
+        <w:t>PowerBI</w:t>
+      </w:r>
+      <w:proofErr w:type="spellEnd"/>
+      <w:r>
+        <w:rPr>
+          <w:b/>
+          <w:bCs/>
+          <w:color w:val="C00000"/>
+        </w:rPr>
+        <w:t xml:space="preserve"> dashboard used for data visualization.</w:t>
       </w:r>
       <w:r>
         <w:rPr>
@@ -185,8 +221,9 @@
           <w:color w:val="C00000"/>
           <w:u w:val="single"/>
         </w:rPr>
-        <w:t>TABLE OF CONTENTS TO BE ADDED HERE ONCE DOCUMENT IS DONE</w:t>
-      </w:r>
+        <w:t xml:space="preserve">TABLE OF CONTENTS TO BE ADDED HERE ONCE </w:t>
+      </w:r>
+      <w:proofErr w:type="gramStart"/>
       <w:r>
         <w:rPr>
           <w:b/>
@@ -194,9 +231,9 @@
           <w:color w:val="C00000"/>
           <w:u w:val="single"/>
         </w:rPr>
-        <w:t xml:space="preserve">. WANT TO MAKE SURE IT ALSO HAS </w:t>
-      </w:r>
-      <w:commentRangeStart w:id="2"/>
+        <w:t>DOCUMENT</w:t>
+      </w:r>
+      <w:proofErr w:type="gramEnd"/>
       <w:r>
         <w:rPr>
           <w:b/>
@@ -204,24 +241,43 @@
           <w:color w:val="C00000"/>
           <w:u w:val="single"/>
         </w:rPr>
-        <w:t>DEFINITIONS</w:t>
-      </w:r>
-      <w:commentRangeEnd w:id="2"/>
-      <w:r>
-        <w:rPr>
-          <w:rStyle w:val="CommentReference"/>
-        </w:rPr>
-        <w:commentReference w:id="2"/>
-      </w:r>
-    </w:p>
-    <w:p>
-      <w:pPr>
+        <w:t xml:space="preserve"> IS DONE</w:t>
+      </w:r>
+      <w:r>
         <w:rPr>
           <w:b/>
           <w:bCs/>
           <w:color w:val="C00000"/>
           <w:u w:val="single"/>
         </w:rPr>
+        <w:t xml:space="preserve">. WANT TO MAKE SURE IT ALSO HAS </w:t>
+      </w:r>
+      <w:commentRangeStart w:id="2"/>
+      <w:r>
+        <w:rPr>
+          <w:b/>
+          <w:bCs/>
+          <w:color w:val="C00000"/>
+          <w:u w:val="single"/>
+        </w:rPr>
+        <w:t>DEFINITIONS</w:t>
+      </w:r>
+      <w:commentRangeEnd w:id="2"/>
+      <w:r>
+        <w:rPr>
+          <w:rStyle w:val="CommentReference"/>
+        </w:rPr>
+        <w:commentReference w:id="2"/>
+      </w:r>
+    </w:p>
+    <w:p>
+      <w:pPr>
+        <w:rPr>
+          <w:b/>
+          <w:bCs/>
+          <w:color w:val="C00000"/>
+          <w:u w:val="single"/>
+        </w:rPr>
       </w:pPr>
     </w:p>
     <w:p>
@@ -372,7 +428,15 @@
       </w:pPr>
       <w:r>
         <w:lastRenderedPageBreak/>
-        <w:t xml:space="preserve">How the data are to be cleaned/formatted for PowerBI use </w:t>
+        <w:t xml:space="preserve">How the data are to be cleaned/formatted for </w:t>
+      </w:r>
+      <w:proofErr w:type="spellStart"/>
+      <w:r>
+        <w:t>PowerBI</w:t>
+      </w:r>
+      <w:proofErr w:type="spellEnd"/>
+      <w:r>
+        <w:t xml:space="preserve"> use </w:t>
       </w:r>
     </w:p>
     <w:p/>
@@ -558,7 +622,15 @@
         </w:numPr>
       </w:pPr>
       <w:r>
-        <w:t>Year: Select all years that you would like to include within your report. If possible, try to select a number of years that can be broken into 5-year increments for easy comparison between one-year increments and 5-year increment metrics. Ex: CHA from 2023 selected data from 2001-2021</w:t>
+        <w:t xml:space="preserve">Year: Select all </w:t>
+      </w:r>
+      <w:proofErr w:type="gramStart"/>
+      <w:r>
+        <w:t>years</w:t>
+      </w:r>
+      <w:proofErr w:type="gramEnd"/>
+      <w:r>
+        <w:t xml:space="preserve"> that you would like to include within your report. If possible, try to select a number of years that can be broken into 5-year increments for easy comparison between one-year increments and 5-year increment metrics. Ex: CHA from 2023 selected data from 2001-2021</w:t>
       </w:r>
     </w:p>
     <w:p>
@@ -793,7 +865,15 @@
       </w:pPr>
       <w:r>
         <w:lastRenderedPageBreak/>
-        <w:t xml:space="preserve">Year: Select all years that you would like to include within your report. If </w:t>
+        <w:t xml:space="preserve">Year: Select all </w:t>
+      </w:r>
+      <w:proofErr w:type="gramStart"/>
+      <w:r>
+        <w:t>years</w:t>
+      </w:r>
+      <w:proofErr w:type="gramEnd"/>
+      <w:r>
+        <w:t xml:space="preserve"> that you would like to include within your report. If </w:t>
       </w:r>
       <w:r>
         <w:t>possible,</w:t>
@@ -1111,13 +1191,29 @@
         </w:numPr>
       </w:pPr>
       <w:r>
-        <w:t xml:space="preserve">Year: Select all years that you would like to include within your report. If </w:t>
+        <w:t xml:space="preserve">Year: Select all </w:t>
+      </w:r>
+      <w:proofErr w:type="gramStart"/>
+      <w:r>
+        <w:t>years</w:t>
+      </w:r>
+      <w:proofErr w:type="gramEnd"/>
+      <w:r>
+        <w:t xml:space="preserve"> that you would like to include within your report. If </w:t>
       </w:r>
       <w:r>
         <w:t>possible,</w:t>
       </w:r>
       <w:r>
-        <w:t xml:space="preserve"> try to select a number of years that can be broken into 5 year increments for easy comparison between one-year increments and 5-year increment metrics. Ex: CHA from 2023 selected data from 2001-2021</w:t>
+        <w:t xml:space="preserve"> try to select a number of years that can be broken into </w:t>
+      </w:r>
+      <w:proofErr w:type="gramStart"/>
+      <w:r>
+        <w:t>5 year</w:t>
+      </w:r>
+      <w:proofErr w:type="gramEnd"/>
+      <w:r>
+        <w:t xml:space="preserve"> increments for easy comparison between one-year increments and 5-year increment metrics. Ex: CHA from 2023 selected data from 2001-2021</w:t>
       </w:r>
     </w:p>
     <w:p>
@@ -1189,6 +1285,7 @@
         </w:numPr>
       </w:pPr>
       <w:r>
+        <w:lastRenderedPageBreak/>
         <w:t>Ethnicity (Combined)</w:t>
       </w:r>
     </w:p>
@@ -1225,7 +1322,6 @@
         </w:numPr>
       </w:pPr>
       <w:r>
-        <w:lastRenderedPageBreak/>
         <w:t xml:space="preserve">Go to your Downloads file on your computer, find the downloaded file (will be named Temp.csv or something similar) </w:t>
       </w:r>
     </w:p>
@@ -1640,6 +1736,7 @@
         </w:numPr>
       </w:pPr>
       <w:r>
+        <w:lastRenderedPageBreak/>
         <w:t>Diagnosis: Click the “Code Set” drop down menu and select “Leading Causes”</w:t>
       </w:r>
     </w:p>
@@ -1652,7 +1749,6 @@
         </w:numPr>
       </w:pPr>
       <w:r>
-        <w:lastRenderedPageBreak/>
         <w:t>Year</w:t>
       </w:r>
       <w:r>
@@ -2043,6 +2139,7 @@
         </w:numPr>
       </w:pPr>
       <w:r>
+        <w:lastRenderedPageBreak/>
         <w:t>Ethnicity (Combined)</w:t>
       </w:r>
     </w:p>
@@ -2067,7 +2164,6 @@
         </w:numPr>
       </w:pPr>
       <w:r>
-        <w:lastRenderedPageBreak/>
         <w:t xml:space="preserve">Export to CSV </w:t>
       </w:r>
     </w:p>
@@ -2290,7 +2386,15 @@
         </w:numPr>
       </w:pPr>
       <w:r>
-        <w:t xml:space="preserve">Year: Select all years that you would like to include within your report. </w:t>
+        <w:t xml:space="preserve">Year: Select all </w:t>
+      </w:r>
+      <w:proofErr w:type="gramStart"/>
+      <w:r>
+        <w:t>years</w:t>
+      </w:r>
+      <w:proofErr w:type="gramEnd"/>
+      <w:r>
+        <w:t xml:space="preserve"> that you would like to include within your report. </w:t>
       </w:r>
     </w:p>
     <w:p>
@@ -2524,6 +2628,7 @@
         </w:numPr>
       </w:pPr>
       <w:r>
+        <w:lastRenderedPageBreak/>
         <w:t>Diagnosis: Click the “Code Set” drop down menu and select “Leading Causes”</w:t>
       </w:r>
     </w:p>
@@ -2536,8 +2641,15 @@
         </w:numPr>
       </w:pPr>
       <w:r>
-        <w:lastRenderedPageBreak/>
-        <w:t xml:space="preserve">Year: Select all years that you would like to include within your report. </w:t>
+        <w:t xml:space="preserve">Year: Select all </w:t>
+      </w:r>
+      <w:proofErr w:type="gramStart"/>
+      <w:r>
+        <w:t>years</w:t>
+      </w:r>
+      <w:proofErr w:type="gramEnd"/>
+      <w:r>
+        <w:t xml:space="preserve"> that you would like to include within your report. </w:t>
       </w:r>
     </w:p>
     <w:p>
@@ -2849,7 +2961,15 @@
         </w:numPr>
       </w:pPr>
       <w:r>
-        <w:t xml:space="preserve">Year: Select all years that you would like to include within your report. </w:t>
+        <w:t xml:space="preserve">Year: Select all </w:t>
+      </w:r>
+      <w:proofErr w:type="gramStart"/>
+      <w:r>
+        <w:t>years</w:t>
+      </w:r>
+      <w:proofErr w:type="gramEnd"/>
+      <w:r>
+        <w:t xml:space="preserve"> that you would like to include within your report. </w:t>
       </w:r>
     </w:p>
     <w:p>
@@ -2969,6 +3089,7 @@
         </w:numPr>
       </w:pPr>
       <w:r>
+        <w:lastRenderedPageBreak/>
         <w:t>Move file to the folder that you will use to pull data into R and rename file.</w:t>
       </w:r>
     </w:p>
@@ -2981,7 +3102,6 @@
         </w:numPr>
       </w:pPr>
       <w:r>
-        <w:lastRenderedPageBreak/>
         <w:t xml:space="preserve">Rename using this convention (but make sure to change the years): </w:t>
       </w:r>
       <w:r>
@@ -3165,7 +3285,15 @@
         </w:numPr>
       </w:pPr>
       <w:r>
-        <w:t xml:space="preserve">Year: Select all years that you would like to include within your report. </w:t>
+        <w:t xml:space="preserve">Year: Select all </w:t>
+      </w:r>
+      <w:proofErr w:type="gramStart"/>
+      <w:r>
+        <w:t>years</w:t>
+      </w:r>
+      <w:proofErr w:type="gramEnd"/>
+      <w:r>
+        <w:t xml:space="preserve"> that you would like to include within your report. </w:t>
       </w:r>
     </w:p>
     <w:p>
@@ -3399,6 +3527,7 @@
         </w:numPr>
       </w:pPr>
       <w:r>
+        <w:lastRenderedPageBreak/>
         <w:t>Year: Select all years that you would like to include within your report</w:t>
       </w:r>
     </w:p>
@@ -3411,7 +3540,6 @@
         </w:numPr>
       </w:pPr>
       <w:r>
-        <w:lastRenderedPageBreak/>
         <w:t>Geography: Select Custom Groups</w:t>
       </w:r>
     </w:p>
@@ -3718,7 +3846,15 @@
         </w:numPr>
       </w:pPr>
       <w:r>
-        <w:t xml:space="preserve">Year: Select all years that you would like to include within your report. </w:t>
+        <w:t xml:space="preserve">Year: Select all </w:t>
+      </w:r>
+      <w:proofErr w:type="gramStart"/>
+      <w:r>
+        <w:t>years</w:t>
+      </w:r>
+      <w:proofErr w:type="gramEnd"/>
+      <w:r>
+        <w:t xml:space="preserve"> that you would like to include within your report. </w:t>
       </w:r>
     </w:p>
     <w:p>
@@ -3829,6 +3965,7 @@
         </w:numPr>
       </w:pPr>
       <w:r>
+        <w:lastRenderedPageBreak/>
         <w:t xml:space="preserve">Go to your Downloads file on your computer, find the downloaded file (will be named Temp.csv or something similar) </w:t>
       </w:r>
     </w:p>
@@ -3841,7 +3978,6 @@
         </w:numPr>
       </w:pPr>
       <w:r>
-        <w:lastRenderedPageBreak/>
         <w:t>Move file to the folder that you will use to pull data into R and rename file.</w:t>
       </w:r>
     </w:p>
@@ -4044,7 +4180,15 @@
         </w:numPr>
       </w:pPr>
       <w:r>
-        <w:t xml:space="preserve">Year: Select all years that you would like to include within your report. </w:t>
+        <w:t xml:space="preserve">Year: Select all </w:t>
+      </w:r>
+      <w:proofErr w:type="gramStart"/>
+      <w:r>
+        <w:t>years</w:t>
+      </w:r>
+      <w:proofErr w:type="gramEnd"/>
+      <w:r>
+        <w:t xml:space="preserve"> that you would like to include within your report. </w:t>
       </w:r>
     </w:p>
     <w:p>
@@ -4248,6 +4392,7 @@
         </w:numPr>
       </w:pPr>
       <w:r>
+        <w:lastRenderedPageBreak/>
         <w:t>Primary Statistic or Measure: Age-Adjusted Rate: Specified Age Range</w:t>
       </w:r>
     </w:p>
@@ -4260,7 +4405,6 @@
         </w:numPr>
       </w:pPr>
       <w:r>
-        <w:lastRenderedPageBreak/>
         <w:t xml:space="preserve">Diagnosis: Click the “Code Set” drop down menu and select </w:t>
       </w:r>
       <w:r>
@@ -4579,7 +4723,15 @@
         </w:numPr>
       </w:pPr>
       <w:r>
-        <w:t xml:space="preserve">Year: Select all years that you would like to include within your report. </w:t>
+        <w:t xml:space="preserve">Year: Select all </w:t>
+      </w:r>
+      <w:proofErr w:type="gramStart"/>
+      <w:r>
+        <w:t>years</w:t>
+      </w:r>
+      <w:proofErr w:type="gramEnd"/>
+      <w:r>
+        <w:t xml:space="preserve"> that you would like to include within your report. </w:t>
       </w:r>
     </w:p>
     <w:p>
@@ -4663,6 +4815,7 @@
         </w:numPr>
       </w:pPr>
       <w:r>
+        <w:lastRenderedPageBreak/>
         <w:t xml:space="preserve">Submit Query </w:t>
       </w:r>
     </w:p>
@@ -4687,7 +4840,6 @@
         </w:numPr>
       </w:pPr>
       <w:r>
-        <w:lastRenderedPageBreak/>
         <w:t xml:space="preserve">Go to your Downloads file on your computer, find the downloaded file (will be named Temp.csv or something similar) </w:t>
       </w:r>
     </w:p>
@@ -4895,7 +5047,15 @@
         </w:numPr>
       </w:pPr>
       <w:r>
-        <w:t xml:space="preserve">Year: Select all years that you would like to include within your report. </w:t>
+        <w:t xml:space="preserve">Year: Select all </w:t>
+      </w:r>
+      <w:proofErr w:type="gramStart"/>
+      <w:r>
+        <w:t>years</w:t>
+      </w:r>
+      <w:proofErr w:type="gramEnd"/>
+      <w:r>
+        <w:t xml:space="preserve"> that you would like to include within your report. </w:t>
       </w:r>
     </w:p>
     <w:p>
@@ -5099,6 +5259,7 @@
         </w:numPr>
       </w:pPr>
       <w:r>
+        <w:lastRenderedPageBreak/>
         <w:t>Primary Statistic or Measure: Age-Adjusted Rate: Specified Age Range</w:t>
       </w:r>
     </w:p>
@@ -5111,7 +5272,6 @@
         </w:numPr>
       </w:pPr>
       <w:r>
-        <w:lastRenderedPageBreak/>
         <w:t>Diagnosis: Click the “Code Set” drop down menu and select “ICD10cm Raw Codes”. Select “Add Top Level”</w:t>
       </w:r>
     </w:p>
@@ -5424,7 +5584,15 @@
         </w:numPr>
       </w:pPr>
       <w:r>
-        <w:t xml:space="preserve">Year: Select all years that you would like to include within your report. </w:t>
+        <w:t xml:space="preserve">Year: Select all </w:t>
+      </w:r>
+      <w:proofErr w:type="gramStart"/>
+      <w:r>
+        <w:t>years</w:t>
+      </w:r>
+      <w:proofErr w:type="gramEnd"/>
+      <w:r>
+        <w:t xml:space="preserve"> that you would like to include within your report. </w:t>
       </w:r>
     </w:p>
     <w:p>
@@ -5484,6 +5652,7 @@
         </w:numPr>
       </w:pPr>
       <w:r>
+        <w:lastRenderedPageBreak/>
         <w:t>Race: All Races (Combined)</w:t>
       </w:r>
     </w:p>
@@ -5508,7 +5677,6 @@
         </w:numPr>
       </w:pPr>
       <w:r>
-        <w:lastRenderedPageBreak/>
         <w:t xml:space="preserve">Submit Query </w:t>
       </w:r>
     </w:p>
@@ -5734,7 +5902,15 @@
         </w:numPr>
       </w:pPr>
       <w:r>
-        <w:t xml:space="preserve">Year: Select all years that you would like to include within your report. </w:t>
+        <w:t xml:space="preserve">Year: Select all </w:t>
+      </w:r>
+      <w:proofErr w:type="gramStart"/>
+      <w:r>
+        <w:t>years</w:t>
+      </w:r>
+      <w:proofErr w:type="gramEnd"/>
+      <w:r>
+        <w:t xml:space="preserve"> that you would like to include within your report. </w:t>
       </w:r>
     </w:p>
     <w:p>
@@ -5914,6 +6090,7 @@
         </w:numPr>
       </w:pPr>
       <w:r>
+        <w:lastRenderedPageBreak/>
         <w:t>Click into the Hospitalization Module</w:t>
       </w:r>
     </w:p>
@@ -5938,7 +6115,6 @@
         </w:numPr>
       </w:pPr>
       <w:r>
-        <w:lastRenderedPageBreak/>
         <w:t>Primary Statistic or Measure: Age-Adjusted Rate: Specified Age Range</w:t>
       </w:r>
     </w:p>
@@ -6263,7 +6439,15 @@
         </w:numPr>
       </w:pPr>
       <w:r>
-        <w:t xml:space="preserve">Year: Select all years that you would like to include within your report. </w:t>
+        <w:t xml:space="preserve">Year: Select all </w:t>
+      </w:r>
+      <w:proofErr w:type="gramStart"/>
+      <w:r>
+        <w:t>years</w:t>
+      </w:r>
+      <w:proofErr w:type="gramEnd"/>
+      <w:r>
+        <w:t xml:space="preserve"> that you would like to include within your report. </w:t>
       </w:r>
     </w:p>
     <w:p>
@@ -6299,6 +6483,7 @@
         </w:numPr>
       </w:pPr>
       <w:r>
+        <w:lastRenderedPageBreak/>
         <w:t>Age: Select 20 Groups (Age) and then select 65-69, 70-74, 75-79, 80-84, 85+</w:t>
       </w:r>
     </w:p>
@@ -6323,7 +6508,6 @@
         </w:numPr>
       </w:pPr>
       <w:r>
-        <w:lastRenderedPageBreak/>
         <w:t>Race: All Races (Combined)</w:t>
       </w:r>
     </w:p>
@@ -6564,7 +6748,23 @@
         </w:numPr>
       </w:pPr>
       <w:r>
-        <w:t>Year: Select all years that you would like to include within your report. If possible try to select a number of years that can be broken into 5 year increments for easy comparison between one-year increments and 5-year increment metrics. Ex: CHA from 2023 selected data from 2001-2021</w:t>
+        <w:t xml:space="preserve">Year: Select all </w:t>
+      </w:r>
+      <w:proofErr w:type="gramStart"/>
+      <w:r>
+        <w:t>years</w:t>
+      </w:r>
+      <w:proofErr w:type="gramEnd"/>
+      <w:r>
+        <w:t xml:space="preserve"> that you would like to include within your report. If </w:t>
+      </w:r>
+      <w:proofErr w:type="gramStart"/>
+      <w:r>
+        <w:t>possible</w:t>
+      </w:r>
+      <w:proofErr w:type="gramEnd"/>
+      <w:r>
+        <w:t xml:space="preserve"> try to select a number of years that can be broken into 5 year increments for easy comparison between one-year increments and 5-year increment metrics. Ex: CHA from 2023 selected data from 2001-2021</w:t>
       </w:r>
     </w:p>
     <w:p>
@@ -6720,6 +6920,7 @@
           <w:sz w:val="22"/>
           <w:szCs w:val="22"/>
         </w:rPr>
+        <w:lastRenderedPageBreak/>
         <w:t>Communities</w:t>
       </w:r>
     </w:p>
@@ -6756,7 +6957,6 @@
         </w:numPr>
       </w:pPr>
       <w:r>
-        <w:lastRenderedPageBreak/>
         <w:t>Set Preferences for Query</w:t>
       </w:r>
     </w:p>
@@ -6799,7 +6999,23 @@
         </w:numPr>
       </w:pPr>
       <w:r>
-        <w:t>Year: Select all years that you would like to include within your report. If possible try to select a number of years that can be broken into 5 year increments for easy comparison between one-year increments and 5-year increment metrics. Ex: CHA from 2023 selected data from 2001-2021</w:t>
+        <w:t xml:space="preserve">Year: Select all </w:t>
+      </w:r>
+      <w:proofErr w:type="gramStart"/>
+      <w:r>
+        <w:t>years</w:t>
+      </w:r>
+      <w:proofErr w:type="gramEnd"/>
+      <w:r>
+        <w:t xml:space="preserve"> that you would like to include within your report. If </w:t>
+      </w:r>
+      <w:proofErr w:type="gramStart"/>
+      <w:r>
+        <w:t>possible</w:t>
+      </w:r>
+      <w:proofErr w:type="gramEnd"/>
+      <w:r>
+        <w:t xml:space="preserve"> try to select a number of years that can be broken into 5 year increments for easy comparison between one-year increments and 5-year increment metrics. Ex: CHA from 2023 selected data from 2001-2021</w:t>
       </w:r>
     </w:p>
     <w:p>
@@ -7108,7 +7324,23 @@
         </w:numPr>
       </w:pPr>
       <w:r>
-        <w:t>Year: Select all years that you would like to include within your report. If possible, try to select a number of years that can be broken into 5 year increments for easy comparison between one-year increments and 5-year increment metrics. Ex: CHA from 2023 selected data from 2001-2021</w:t>
+        <w:t xml:space="preserve">Year: Select all </w:t>
+      </w:r>
+      <w:proofErr w:type="gramStart"/>
+      <w:r>
+        <w:t>years</w:t>
+      </w:r>
+      <w:proofErr w:type="gramEnd"/>
+      <w:r>
+        <w:t xml:space="preserve"> that you would like to include within your report. If possible, try to select a number of years that can be broken into </w:t>
+      </w:r>
+      <w:proofErr w:type="gramStart"/>
+      <w:r>
+        <w:t>5 year</w:t>
+      </w:r>
+      <w:proofErr w:type="gramEnd"/>
+      <w:r>
+        <w:t xml:space="preserve"> increments for easy comparison between one-year increments and 5-year increment metrics. Ex: CHA from 2023 selected data from 2001-2021</w:t>
       </w:r>
     </w:p>
     <w:p>
@@ -7132,6 +7364,7 @@
         </w:numPr>
       </w:pPr>
       <w:r>
+        <w:lastRenderedPageBreak/>
         <w:t>Select: North Central Washington LHJs</w:t>
       </w:r>
     </w:p>
@@ -7168,7 +7401,6 @@
         </w:numPr>
       </w:pPr>
       <w:r>
-        <w:lastRenderedPageBreak/>
         <w:t>Race: All Races (Combined)</w:t>
       </w:r>
     </w:p>
@@ -7607,6 +7839,7 @@
         </w:numPr>
       </w:pPr>
       <w:r>
+        <w:lastRenderedPageBreak/>
         <w:t>Set Preferences for Query</w:t>
       </w:r>
     </w:p>
@@ -7646,7 +7879,6 @@
         </w:numPr>
       </w:pPr>
       <w:r>
-        <w:lastRenderedPageBreak/>
         <w:t>Year: Select the “Number of Years to Combine” drop down and change it from 1 to 5. Then select the year ranges that you would like to include. Include all the years you included when constructing the one-year increment metrics.</w:t>
       </w:r>
     </w:p>
@@ -8040,6 +8272,7 @@
         </w:numPr>
       </w:pPr>
       <w:r>
+        <w:lastRenderedPageBreak/>
         <w:t xml:space="preserve">Submit Query </w:t>
       </w:r>
     </w:p>
@@ -8064,7 +8297,6 @@
         </w:numPr>
       </w:pPr>
       <w:r>
-        <w:lastRenderedPageBreak/>
         <w:t xml:space="preserve">Go to your Downloads file on your computer, find the downloaded file (will be named Temp.csv or something similar) </w:t>
       </w:r>
     </w:p>
@@ -8248,7 +8480,23 @@
         </w:numPr>
       </w:pPr>
       <w:r>
-        <w:t>Year: Select all years that you would like to include within your report. If possible try to select a number of years that can be broken into 5 year increments for easy comparison between one-year increments and 5-year increment metrics. Ex: CHA from 2023 selected data from 2001-2021</w:t>
+        <w:t xml:space="preserve">Year: Select all </w:t>
+      </w:r>
+      <w:proofErr w:type="gramStart"/>
+      <w:r>
+        <w:t>years</w:t>
+      </w:r>
+      <w:proofErr w:type="gramEnd"/>
+      <w:r>
+        <w:t xml:space="preserve"> that you would like to include within your report. If </w:t>
+      </w:r>
+      <w:proofErr w:type="gramStart"/>
+      <w:r>
+        <w:t>possible</w:t>
+      </w:r>
+      <w:proofErr w:type="gramEnd"/>
+      <w:r>
+        <w:t xml:space="preserve"> try to select a number of years that can be broken into 5 year increments for easy comparison between one-year increments and 5-year increment metrics. Ex: CHA from 2023 selected data from 2001-2021</w:t>
       </w:r>
     </w:p>
     <w:p>
@@ -8515,11 +8763,8 @@
         </w:numPr>
       </w:pPr>
       <w:r>
-        <w:t xml:space="preserve">Year: Select the “Number of Years to Combine” drop down and change it from 1 to 5. Then select the year ranges that you would </w:t>
-      </w:r>
-      <w:r>
         <w:lastRenderedPageBreak/>
-        <w:t>like to include. Include all the years you included when constructing the one-year increment metrics.</w:t>
+        <w:t>Year: Select the “Number of Years to Combine” drop down and change it from 1 to 5. Then select the year ranges that you would like to include. Include all the years you included when constructing the one-year increment metrics.</w:t>
       </w:r>
     </w:p>
     <w:p>
@@ -9368,8 +9613,13 @@
           <w:numId w:val="32"/>
         </w:numPr>
       </w:pPr>
-      <w:r>
-        <w:t>Year_quarter: All</w:t>
+      <w:proofErr w:type="spellStart"/>
+      <w:r>
+        <w:t>Year_quarter</w:t>
+      </w:r>
+      <w:proofErr w:type="spellEnd"/>
+      <w:r>
+        <w:t>: All</w:t>
       </w:r>
     </w:p>
     <w:p>
@@ -9392,8 +9642,13 @@
           <w:numId w:val="32"/>
         </w:numPr>
       </w:pPr>
-      <w:r>
-        <w:t>Drug_type: All</w:t>
+      <w:proofErr w:type="spellStart"/>
+      <w:r>
+        <w:t>Drug_type</w:t>
+      </w:r>
+      <w:proofErr w:type="spellEnd"/>
+      <w:r>
+        <w:t>: All</w:t>
       </w:r>
     </w:p>
     <w:p>
@@ -9416,8 +9671,13 @@
           <w:numId w:val="32"/>
         </w:numPr>
       </w:pPr>
-      <w:r>
-        <w:t>Cumsum_quarter: All</w:t>
+      <w:proofErr w:type="spellStart"/>
+      <w:r>
+        <w:t>Cumsum_quarter</w:t>
+      </w:r>
+      <w:proofErr w:type="spellEnd"/>
+      <w:r>
+        <w:t>: All</w:t>
       </w:r>
     </w:p>
     <w:p>
@@ -9428,8 +9688,13 @@
           <w:numId w:val="32"/>
         </w:numPr>
       </w:pPr>
-      <w:r>
-        <w:t xml:space="preserve">Geography_type: All </w:t>
+      <w:proofErr w:type="spellStart"/>
+      <w:r>
+        <w:t>Geography_type</w:t>
+      </w:r>
+      <w:proofErr w:type="spellEnd"/>
+      <w:r>
+        <w:t xml:space="preserve">: All </w:t>
       </w:r>
     </w:p>
     <w:p>
@@ -9452,8 +9717,13 @@
           <w:numId w:val="32"/>
         </w:numPr>
       </w:pPr>
-      <w:r>
-        <w:t xml:space="preserve">Date_update: All </w:t>
+      <w:proofErr w:type="spellStart"/>
+      <w:r>
+        <w:t>Date_update</w:t>
+      </w:r>
+      <w:proofErr w:type="spellEnd"/>
+      <w:r>
+        <w:t xml:space="preserve">: All </w:t>
       </w:r>
     </w:p>
     <w:p>
@@ -9464,8 +9734,13 @@
           <w:numId w:val="32"/>
         </w:numPr>
       </w:pPr>
-      <w:r>
-        <w:t>Drug_num: All</w:t>
+      <w:proofErr w:type="spellStart"/>
+      <w:r>
+        <w:t>Drug_num</w:t>
+      </w:r>
+      <w:proofErr w:type="spellEnd"/>
+      <w:r>
+        <w:t>: All</w:t>
       </w:r>
     </w:p>
     <w:p>
@@ -9639,8 +9914,13 @@
           <w:numId w:val="32"/>
         </w:numPr>
       </w:pPr>
-      <w:r>
-        <w:t>Year_quarter: All</w:t>
+      <w:proofErr w:type="spellStart"/>
+      <w:r>
+        <w:t>Year_quarter</w:t>
+      </w:r>
+      <w:proofErr w:type="spellEnd"/>
+      <w:r>
+        <w:t>: All</w:t>
       </w:r>
     </w:p>
     <w:p>
@@ -9663,8 +9943,13 @@
           <w:numId w:val="32"/>
         </w:numPr>
       </w:pPr>
-      <w:r>
-        <w:t>Drug_type: All</w:t>
+      <w:proofErr w:type="spellStart"/>
+      <w:r>
+        <w:t>Drug_type</w:t>
+      </w:r>
+      <w:proofErr w:type="spellEnd"/>
+      <w:r>
+        <w:t>: All</w:t>
       </w:r>
     </w:p>
     <w:p>
@@ -9687,8 +9972,13 @@
           <w:numId w:val="32"/>
         </w:numPr>
       </w:pPr>
-      <w:r>
-        <w:t>Cumsum_quarter: All</w:t>
+      <w:proofErr w:type="spellStart"/>
+      <w:r>
+        <w:t>Cumsum_quarter</w:t>
+      </w:r>
+      <w:proofErr w:type="spellEnd"/>
+      <w:r>
+        <w:t>: All</w:t>
       </w:r>
     </w:p>
     <w:p>
@@ -9699,8 +9989,13 @@
           <w:numId w:val="32"/>
         </w:numPr>
       </w:pPr>
-      <w:r>
-        <w:t xml:space="preserve">Geography_type: All </w:t>
+      <w:proofErr w:type="spellStart"/>
+      <w:r>
+        <w:t>Geography_type</w:t>
+      </w:r>
+      <w:proofErr w:type="spellEnd"/>
+      <w:r>
+        <w:t xml:space="preserve">: All </w:t>
       </w:r>
     </w:p>
     <w:p>
@@ -9723,8 +10018,13 @@
           <w:numId w:val="32"/>
         </w:numPr>
       </w:pPr>
-      <w:r>
-        <w:t xml:space="preserve">Date_update: All </w:t>
+      <w:proofErr w:type="spellStart"/>
+      <w:r>
+        <w:t>Date_update</w:t>
+      </w:r>
+      <w:proofErr w:type="spellEnd"/>
+      <w:r>
+        <w:t xml:space="preserve">: All </w:t>
       </w:r>
     </w:p>
     <w:p>
@@ -9735,8 +10035,13 @@
           <w:numId w:val="32"/>
         </w:numPr>
       </w:pPr>
-      <w:r>
-        <w:t>Drug_num: All</w:t>
+      <w:proofErr w:type="spellStart"/>
+      <w:r>
+        <w:t>Drug_num</w:t>
+      </w:r>
+      <w:proofErr w:type="spellEnd"/>
+      <w:r>
+        <w:t>: All</w:t>
       </w:r>
     </w:p>
     <w:p>
@@ -9955,6 +10260,7 @@
         </w:numPr>
       </w:pPr>
       <w:r>
+        <w:lastRenderedPageBreak/>
         <w:t>Diagnosis: Under NCHS113 Groupings select Intentional self-harm (suicide)</w:t>
       </w:r>
     </w:p>
@@ -9967,7 +10273,23 @@
         </w:numPr>
       </w:pPr>
       <w:r>
-        <w:t>Year: Select all years that you would like to include within your report. If possible try to select a number of years that can be broken into 5 year increments for easy comparison between one-year increments and 5-year increment metrics. Ex: CHA from 2023 selected data from 2001-2021</w:t>
+        <w:t xml:space="preserve">Year: Select all </w:t>
+      </w:r>
+      <w:proofErr w:type="gramStart"/>
+      <w:r>
+        <w:t>years</w:t>
+      </w:r>
+      <w:proofErr w:type="gramEnd"/>
+      <w:r>
+        <w:t xml:space="preserve"> that you would like to include within your report. If </w:t>
+      </w:r>
+      <w:proofErr w:type="gramStart"/>
+      <w:r>
+        <w:t>possible</w:t>
+      </w:r>
+      <w:proofErr w:type="gramEnd"/>
+      <w:r>
+        <w:t xml:space="preserve"> try to select a number of years that can be broken into 5 year increments for easy comparison between one-year increments and 5-year increment metrics. Ex: CHA from 2023 selected data from 2001-2021</w:t>
       </w:r>
     </w:p>
     <w:p>
@@ -10195,7 +10517,23 @@
         </w:numPr>
       </w:pPr>
       <w:r>
-        <w:t>Year: Select all years that you would like to include within your report. If possible try to select a number of years that can be broken into 5 year increments for easy comparison between one-year increments and 5-year increment metrics. Ex: CHA from 2023 selected data from 2001-2021</w:t>
+        <w:t xml:space="preserve">Year: Select all </w:t>
+      </w:r>
+      <w:proofErr w:type="gramStart"/>
+      <w:r>
+        <w:t>years</w:t>
+      </w:r>
+      <w:proofErr w:type="gramEnd"/>
+      <w:r>
+        <w:t xml:space="preserve"> that you would like to include within your report. If </w:t>
+      </w:r>
+      <w:proofErr w:type="gramStart"/>
+      <w:r>
+        <w:t>possible</w:t>
+      </w:r>
+      <w:proofErr w:type="gramEnd"/>
+      <w:r>
+        <w:t xml:space="preserve"> try to select a number of years that can be broken into 5 year increments for easy comparison between one-year increments and 5-year increment metrics. Ex: CHA from 2023 selected data from 2001-2021</w:t>
       </w:r>
     </w:p>
     <w:p>
@@ -10315,6 +10653,7 @@
         </w:numPr>
       </w:pPr>
       <w:r>
+        <w:lastRenderedPageBreak/>
         <w:t>Race: All Races (Combined)</w:t>
       </w:r>
     </w:p>
@@ -10498,7 +10837,23 @@
         </w:numPr>
       </w:pPr>
       <w:r>
-        <w:t>Year: Select all years that you would like to include within your report. If possible, try to select a number of years that can be broken into 5 year increments for easy comparison between one-year increments and 5-year increment metrics. Ex: CHA from 2023 selected data from 2001-2021</w:t>
+        <w:t xml:space="preserve">Year: Select all </w:t>
+      </w:r>
+      <w:proofErr w:type="gramStart"/>
+      <w:r>
+        <w:t>years</w:t>
+      </w:r>
+      <w:proofErr w:type="gramEnd"/>
+      <w:r>
+        <w:t xml:space="preserve"> that you would like to include within your report. If possible, try to select a number of years that can be broken into </w:t>
+      </w:r>
+      <w:proofErr w:type="gramStart"/>
+      <w:r>
+        <w:t>5 year</w:t>
+      </w:r>
+      <w:proofErr w:type="gramEnd"/>
+      <w:r>
+        <w:t xml:space="preserve"> increments for easy comparison between one-year increments and 5-year increment metrics. Ex: CHA from 2023 selected data from 2001-2021</w:t>
       </w:r>
     </w:p>
     <w:p>
@@ -10771,6 +11126,7 @@
         </w:numPr>
       </w:pPr>
       <w:r>
+        <w:lastRenderedPageBreak/>
         <w:t>Primary Statistic or Measure: Age-Adjusted Rate</w:t>
       </w:r>
     </w:p>
@@ -11167,6 +11523,7 @@
         </w:numPr>
       </w:pPr>
       <w:r>
+        <w:lastRenderedPageBreak/>
         <w:t>Ethnicity (Combined)</w:t>
       </w:r>
     </w:p>
@@ -11635,6 +11992,7 @@
         </w:numPr>
       </w:pPr>
       <w:r>
+        <w:lastRenderedPageBreak/>
         <w:t>BRFSS Variable: Diabetes dx-Yes</w:t>
       </w:r>
     </w:p>
@@ -12082,6 +12440,7 @@
           <w:sz w:val="22"/>
           <w:szCs w:val="22"/>
         </w:rPr>
+        <w:lastRenderedPageBreak/>
         <w:t>Flu Vaccination</w:t>
       </w:r>
     </w:p>
@@ -12592,6 +12951,7 @@
         </w:numPr>
       </w:pPr>
       <w:r>
+        <w:lastRenderedPageBreak/>
         <w:t xml:space="preserve">Go to your Downloads file on your computer, find the downloaded file (will be named BRFSS_output.csv or something similar) </w:t>
       </w:r>
     </w:p>
@@ -12676,10 +13036,34 @@
     </w:p>
     <w:p>
       <w:r>
-        <w:t xml:space="preserve">If you use tidycensus to pull in data, there isn’t much additional work that is needed to download the data, since it will be pulled directly into R and you won’t have to do much data manipulation. Additionally, ACS data files are extremely large if downloaded locally onto your computer, so pulling data in through R is preferred. When using tidycensus, you will pull in the data you’re interested in through variable codes. Note that codes sometimes change year to year, and therefore you’ll need to verify the codes for subsequent years. Codes can be checked via loading in all the variables. This code is already in the R scripts. </w:t>
-      </w:r>
-      <w:r>
-        <w:t xml:space="preserve">The Rmarkdown file should function, for all of the indicators below to pull in, manipulate and visualize all of the indicators. </w:t>
+        <w:t xml:space="preserve">If you use tidycensus to pull in data, there isn’t much additional work that is needed to download the data, since it will be pulled directly into </w:t>
+      </w:r>
+      <w:proofErr w:type="gramStart"/>
+      <w:r>
+        <w:t>R</w:t>
+      </w:r>
+      <w:proofErr w:type="gramEnd"/>
+      <w:r>
+        <w:t xml:space="preserve"> and you won’t have to do much data manipulation. Additionally, ACS data files are extremely large if downloaded locally onto your computer, so pulling data in through R is preferred. When using tidycensus, you will pull in the data you’re interested in through variable codes. Note that codes sometimes change year to year, and therefore you’ll need to verify the codes for subsequent years. Codes can be checked via loading in all the variables. This code is already in the R scripts. </w:t>
+      </w:r>
+      <w:r>
+        <w:t xml:space="preserve">The </w:t>
+      </w:r>
+      <w:proofErr w:type="spellStart"/>
+      <w:r>
+        <w:t>Rmarkdown</w:t>
+      </w:r>
+      <w:proofErr w:type="spellEnd"/>
+      <w:r>
+        <w:t xml:space="preserve"> file should </w:t>
+      </w:r>
+      <w:proofErr w:type="gramStart"/>
+      <w:r>
+        <w:t>function,</w:t>
+      </w:r>
+      <w:proofErr w:type="gramEnd"/>
+      <w:r>
+        <w:t xml:space="preserve"> for all of the indicators below to pull in, manipulate and visualize all of the indicators. </w:t>
       </w:r>
     </w:p>
     <w:p>
@@ -12881,6 +13265,7 @@
           <w:bCs/>
           <w:color w:val="2F5496" w:themeColor="accent1" w:themeShade="BF"/>
         </w:rPr>
+        <w:lastRenderedPageBreak/>
         <w:t>Air quality can be measured and defined in a number of ways, but we are using “</w:t>
       </w:r>
       <w:r>
@@ -13236,13 +13621,23 @@
         </w:rPr>
         <w:t xml:space="preserve">These modeled estimates are derived from the </w:t>
       </w:r>
+      <w:proofErr w:type="spellStart"/>
       <w:r>
         <w:rPr>
           <w:b/>
           <w:bCs/>
           <w:color w:val="2F5496" w:themeColor="accent1" w:themeShade="BF"/>
         </w:rPr>
-        <w:t>Downscaler (DS) model</w:t>
+        <w:t>Downscaler</w:t>
+      </w:r>
+      <w:proofErr w:type="spellEnd"/>
+      <w:r>
+        <w:rPr>
+          <w:b/>
+          <w:bCs/>
+          <w:color w:val="2F5496" w:themeColor="accent1" w:themeShade="BF"/>
+        </w:rPr>
+        <w:t xml:space="preserve"> (DS) model</w:t>
       </w:r>
       <w:r>
         <w:rPr>
@@ -13685,7 +14080,15 @@
         <w:t xml:space="preserve"> and then click on </w:t>
       </w:r>
       <w:r>
-        <w:t xml:space="preserve">the button that says </w:t>
+        <w:t xml:space="preserve">the button that </w:t>
+      </w:r>
+      <w:proofErr w:type="gramStart"/>
+      <w:r>
+        <w:t>says</w:t>
+      </w:r>
+      <w:proofErr w:type="gramEnd"/>
+      <w:r>
+        <w:t xml:space="preserve"> </w:t>
       </w:r>
       <w:r>
         <w:t>“Data Explorer Tool”</w:t>
@@ -13823,6 +14226,7 @@
         </w:numPr>
       </w:pPr>
       <w:r>
+        <w:lastRenderedPageBreak/>
         <w:t xml:space="preserve">Under “STEP 3: GEOGRAPHY”, select </w:t>
       </w:r>
       <w:r>
@@ -14111,11 +14515,16 @@
       <w:r>
         <w:t>name “</w:t>
       </w:r>
+      <w:proofErr w:type="spellStart"/>
       <w:r>
         <w:t>data_</w:t>
       </w:r>
       <w:r>
-        <w:t>XXXXXX”</w:t>
+        <w:t>XXXXXX</w:t>
+      </w:r>
+      <w:proofErr w:type="spellEnd"/>
+      <w:r>
+        <w:t>”</w:t>
       </w:r>
     </w:p>
     <w:p>
@@ -14144,9 +14553,11 @@
           <w:numId w:val="51"/>
         </w:numPr>
       </w:pPr>
+      <w:proofErr w:type="spellStart"/>
       <w:r>
         <w:t>DataSource_Indicator_Level_Year</w:t>
       </w:r>
+      <w:proofErr w:type="spellEnd"/>
     </w:p>
     <w:p>
       <w:pPr>
@@ -14310,7 +14721,15 @@
         <w:t xml:space="preserve">The Child Well-Being Data Portal has </w:t>
       </w:r>
       <w:r>
-        <w:t xml:space="preserve">access to quarterly deidentified data extracts from FamLink, the case management information system used by DCYF. </w:t>
+        <w:t xml:space="preserve">access to quarterly deidentified data extracts from </w:t>
+      </w:r>
+      <w:proofErr w:type="spellStart"/>
+      <w:r>
+        <w:t>FamLink</w:t>
+      </w:r>
+      <w:proofErr w:type="spellEnd"/>
+      <w:r>
+        <w:t xml:space="preserve">, the case management information system used by DCYF. </w:t>
       </w:r>
       <w:r>
         <w:t xml:space="preserve">They also use </w:t>
@@ -14336,15 +14755,23 @@
     </w:p>
     <w:p>
       <w:r>
-        <w:t>The indicators from this data source is…</w:t>
-      </w:r>
-    </w:p>
-    <w:p>
-      <w:pPr>
-        <w:pStyle w:val="ListParagraph"/>
-        <w:numPr>
-          <w:ilvl w:val="0"/>
-          <w:numId w:val="49"/>
+        <w:t xml:space="preserve">The indicators from this data source </w:t>
+      </w:r>
+      <w:proofErr w:type="gramStart"/>
+      <w:r>
+        <w:t>is</w:t>
+      </w:r>
+      <w:proofErr w:type="gramEnd"/>
+      <w:r>
+        <w:t>…</w:t>
+      </w:r>
+    </w:p>
+    <w:p>
+      <w:pPr>
+        <w:pStyle w:val="ListParagraph"/>
+        <w:numPr>
+          <w:ilvl w:val="0"/>
+          <w:numId w:val="62"/>
         </w:numPr>
         <w:rPr>
           <w:b/>
@@ -14384,7 +14811,7 @@
         <w:pStyle w:val="ListParagraph"/>
         <w:numPr>
           <w:ilvl w:val="1"/>
-          <w:numId w:val="49"/>
+          <w:numId w:val="62"/>
         </w:numPr>
         <w:rPr>
           <w:b/>
@@ -14504,6 +14931,7 @@
           <w:bCs/>
           <w:u w:val="single"/>
         </w:rPr>
+        <w:lastRenderedPageBreak/>
         <w:t>Referencing data</w:t>
       </w:r>
       <w:r>
@@ -15077,10 +15505,23 @@
         </w:numPr>
       </w:pPr>
       <w:r>
-        <w:t>The file will download with the general name “</w:t>
-      </w:r>
-      <w:r>
-        <w:t>Investigations_&amp;_Assessments_(Rate)</w:t>
+        <w:t xml:space="preserve">The file will </w:t>
+      </w:r>
+      <w:proofErr w:type="gramStart"/>
+      <w:r>
+        <w:t>download</w:t>
+      </w:r>
+      <w:proofErr w:type="gramEnd"/>
+      <w:r>
+        <w:t xml:space="preserve"> with the general name “</w:t>
+      </w:r>
+      <w:proofErr w:type="spellStart"/>
+      <w:r>
+        <w:t>Investigations_&amp;_Assessments</w:t>
+      </w:r>
+      <w:proofErr w:type="spellEnd"/>
+      <w:r>
+        <w:t>_(Rate)</w:t>
       </w:r>
       <w:r>
         <w:t>” regardless of the year</w:t>
@@ -15100,9 +15541,11 @@
           <w:numId w:val="51"/>
         </w:numPr>
       </w:pPr>
+      <w:proofErr w:type="spellStart"/>
       <w:r>
         <w:t>DataSource_Indicator_Level_Years</w:t>
       </w:r>
+      <w:proofErr w:type="spellEnd"/>
     </w:p>
     <w:p>
       <w:pPr>
@@ -15113,6 +15556,7 @@
         </w:numPr>
       </w:pPr>
       <w:r>
+        <w:lastRenderedPageBreak/>
         <w:t>Example:</w:t>
       </w:r>
       <w:r>
@@ -15192,8 +15636,13 @@
     </w:p>
     <w:p>
       <w:r>
-        <w:t>To access this data, you will need to reach out to the Epi that runs the HYS. At the time of this report that was Maayan Simckes</w:t>
-      </w:r>
+        <w:t xml:space="preserve">To access this data, you will need to reach out to the Epi that runs the HYS. At the time of this report that was Maayan </w:t>
+      </w:r>
+      <w:proofErr w:type="spellStart"/>
+      <w:r>
+        <w:t>Simckes</w:t>
+      </w:r>
+      <w:proofErr w:type="spellEnd"/>
       <w:r>
         <w:t xml:space="preserve"> </w:t>
       </w:r>
@@ -15226,10 +15675,26 @@
         <w:t>its</w:t>
       </w:r>
       <w:r>
-        <w:t xml:space="preserve"> own CSV file in order to run the files into the Rmarkdown file. </w:t>
-      </w:r>
-      <w:r>
-        <w:t xml:space="preserve">Once this is done you should have an individual CSV file for each grade, for each year, at both the state and LHJ or county level. Once you have these, you should be able to then run the Rmarkdown file to get your data visualizations. </w:t>
+        <w:t xml:space="preserve"> own CSV file in order to run the files into the </w:t>
+      </w:r>
+      <w:proofErr w:type="spellStart"/>
+      <w:r>
+        <w:t>Rmarkdown</w:t>
+      </w:r>
+      <w:proofErr w:type="spellEnd"/>
+      <w:r>
+        <w:t xml:space="preserve"> file. </w:t>
+      </w:r>
+      <w:r>
+        <w:t xml:space="preserve">Once this is done you should have an individual CSV file for each grade, for each year, at both the state and LHJ or county level. Once you have these, you should be able to then run the </w:t>
+      </w:r>
+      <w:proofErr w:type="spellStart"/>
+      <w:r>
+        <w:t>Rmarkdown</w:t>
+      </w:r>
+      <w:proofErr w:type="spellEnd"/>
+      <w:r>
+        <w:t xml:space="preserve"> file to get your data visualizations. </w:t>
       </w:r>
     </w:p>
     <w:p>
@@ -15623,7 +16088,25 @@
           <w:bCs/>
           <w:u w:val="single"/>
         </w:rPr>
-        <w:t>How often data are updated</w:t>
+        <w:t xml:space="preserve">How often data </w:t>
+      </w:r>
+      <w:proofErr w:type="gramStart"/>
+      <w:r>
+        <w:rPr>
+          <w:b/>
+          <w:bCs/>
+          <w:u w:val="single"/>
+        </w:rPr>
+        <w:t>are</w:t>
+      </w:r>
+      <w:proofErr w:type="gramEnd"/>
+      <w:r>
+        <w:rPr>
+          <w:b/>
+          <w:bCs/>
+          <w:u w:val="single"/>
+        </w:rPr>
+        <w:t xml:space="preserve"> updated</w:t>
       </w:r>
       <w:r>
         <w:t>: These data are updated yearly.</w:t>
@@ -15651,6 +16134,7 @@
         </w:numPr>
       </w:pPr>
       <w:r>
+        <w:lastRenderedPageBreak/>
         <w:t>PLACES. Centers for Disease Control and Prevention. Accessed [</w:t>
       </w:r>
       <w:r>
@@ -15936,7 +16420,15 @@
         <w:t>In the bar</w:t>
       </w:r>
       <w:r>
-        <w:t xml:space="preserve"> above the header that says “ </w:t>
+        <w:t xml:space="preserve"> above the header that </w:t>
+      </w:r>
+      <w:proofErr w:type="gramStart"/>
+      <w:r>
+        <w:t>says</w:t>
+      </w:r>
+      <w:proofErr w:type="gramEnd"/>
+      <w:r>
+        <w:t xml:space="preserve"> “ </w:t>
       </w:r>
       <w:r>
         <w:t>Welcome to the 500 Cities &amp; PLACES Data Portal</w:t>
@@ -16337,7 +16829,15 @@
         </w:rPr>
       </w:pPr>
       <w:r>
-        <w:t>The file will download with the name</w:t>
+        <w:t xml:space="preserve">The file will </w:t>
+      </w:r>
+      <w:proofErr w:type="gramStart"/>
+      <w:r>
+        <w:t>download</w:t>
+      </w:r>
+      <w:proofErr w:type="gramEnd"/>
+      <w:r>
+        <w:t xml:space="preserve"> with the name</w:t>
       </w:r>
       <w:r>
         <w:t xml:space="preserve"> “</w:t>
@@ -16394,9 +16894,11 @@
           <w:numId w:val="51"/>
         </w:numPr>
       </w:pPr>
+      <w:proofErr w:type="spellStart"/>
       <w:r>
         <w:t>DataSource_Indicator_Level_Years</w:t>
       </w:r>
+      <w:proofErr w:type="spellEnd"/>
     </w:p>
     <w:p>
       <w:pPr>
@@ -16480,12 +16982,201 @@
       <w:r>
         <w:t xml:space="preserve">Washington State Department of Commerce </w:t>
       </w:r>
-    </w:p>
-    <w:p>
-      <w:r>
-        <w:t xml:space="preserve">To access this data, visit this site: </w:t>
+      <w:r>
+        <w:t>Point in Time Count</w:t>
+      </w:r>
+    </w:p>
+    <w:p>
+      <w:r>
+        <w:rPr>
+          <w:b/>
+          <w:bCs/>
+          <w:u w:val="single"/>
+        </w:rPr>
+        <w:t>Description of data source</w:t>
+      </w:r>
+      <w:r>
+        <w:t>:</w:t>
+      </w:r>
+      <w:r>
+        <w:t xml:space="preserve"> The </w:t>
+      </w:r>
+      <w:r>
+        <w:t>Annual Point in Time Count</w:t>
+      </w:r>
+      <w:r>
+        <w:t xml:space="preserve"> is conducted yearly in Washington. It is a statewide count of all the persons staying in temporary housing </w:t>
+      </w:r>
+      <w:r>
+        <w:t>programs (sheltered count) and places not meant for human habitation (unsheltered count).</w:t>
+      </w:r>
+      <w:r>
+        <w:t xml:space="preserve"> You can learn more about the Annual Point in Time Count in Washington state </w:t>
       </w:r>
       <w:hyperlink r:id="rId36" w:history="1">
+        <w:r>
+          <w:rPr>
+            <w:rStyle w:val="Hyperlink"/>
+          </w:rPr>
+          <w:t>here</w:t>
+        </w:r>
+      </w:hyperlink>
+      <w:r>
+        <w:t xml:space="preserve">. </w:t>
+      </w:r>
+    </w:p>
+    <w:p>
+      <w:r>
+        <w:t xml:space="preserve">Generally speaking, much of these data are suppressed especially in the counties of the NCW Epi consortium. Per Brian Fullerton: </w:t>
+      </w:r>
+      <w:r>
+        <w:rPr>
+          <w:b/>
+          <w:bCs/>
+        </w:rPr>
+        <w:t>a</w:t>
+      </w:r>
+      <w:r>
+        <w:rPr>
+          <w:b/>
+          <w:bCs/>
+        </w:rPr>
+        <w:t xml:space="preserve">ny numbers less than 11 </w:t>
+      </w:r>
+      <w:r>
+        <w:rPr>
+          <w:b/>
+          <w:bCs/>
+        </w:rPr>
+        <w:t xml:space="preserve">were suppressed </w:t>
+      </w:r>
+      <w:r>
+        <w:rPr>
+          <w:b/>
+          <w:bCs/>
+        </w:rPr>
+        <w:t>for confidentiality of people put into the Homeless Management Information System (HMIS</w:t>
+      </w:r>
+      <w:r>
+        <w:rPr>
+          <w:b/>
+          <w:bCs/>
+        </w:rPr>
+        <w:t xml:space="preserve">), as well as any </w:t>
+      </w:r>
+      <w:r>
+        <w:rPr>
+          <w:b/>
+          <w:bCs/>
+        </w:rPr>
+        <w:t>total</w:t>
+      </w:r>
+      <w:r>
+        <w:rPr>
+          <w:b/>
+          <w:bCs/>
+        </w:rPr>
+        <w:t xml:space="preserve"> values</w:t>
+      </w:r>
+      <w:r>
+        <w:rPr>
+          <w:b/>
+          <w:bCs/>
+        </w:rPr>
+        <w:t xml:space="preserve"> where you can easily figure out that number through subtraction.</w:t>
+      </w:r>
+    </w:p>
+    <w:p>
+      <w:r>
+        <w:lastRenderedPageBreak/>
+        <w:t>The indicator from this data source is…</w:t>
+      </w:r>
+    </w:p>
+    <w:p>
+      <w:pPr>
+        <w:pStyle w:val="ListParagraph"/>
+        <w:numPr>
+          <w:ilvl w:val="0"/>
+          <w:numId w:val="61"/>
+        </w:numPr>
+        <w:rPr>
+          <w:b/>
+          <w:bCs/>
+          <w:color w:val="2F5496" w:themeColor="accent1" w:themeShade="BF"/>
+        </w:rPr>
+      </w:pPr>
+      <w:r>
+        <w:rPr>
+          <w:b/>
+          <w:bCs/>
+          <w:color w:val="2F5496" w:themeColor="accent1" w:themeShade="BF"/>
+        </w:rPr>
+        <w:t xml:space="preserve">Total Homeless Persons (Sheltered and Unsheltered) </w:t>
+      </w:r>
+    </w:p>
+    <w:p>
+      <w:pPr>
+        <w:pStyle w:val="ListParagraph"/>
+        <w:numPr>
+          <w:ilvl w:val="1"/>
+          <w:numId w:val="61"/>
+        </w:numPr>
+        <w:rPr>
+          <w:b/>
+          <w:bCs/>
+          <w:color w:val="2F5496" w:themeColor="accent1" w:themeShade="BF"/>
+        </w:rPr>
+      </w:pPr>
+      <w:r>
+        <w:rPr>
+          <w:b/>
+          <w:bCs/>
+          <w:color w:val="2F5496" w:themeColor="accent1" w:themeShade="BF"/>
+        </w:rPr>
+        <w:t>We are</w:t>
+      </w:r>
+      <w:r>
+        <w:rPr>
+          <w:b/>
+          <w:bCs/>
+          <w:color w:val="2F5496" w:themeColor="accent1" w:themeShade="BF"/>
+        </w:rPr>
+        <w:t xml:space="preserve"> interested in the total number of persons experiencing homelessness estimated from the PIT Count, both sheltered and sheltered </w:t>
+      </w:r>
+    </w:p>
+    <w:p>
+      <w:pPr>
+        <w:rPr>
+          <w:b/>
+          <w:bCs/>
+        </w:rPr>
+      </w:pPr>
+      <w:r>
+        <w:rPr>
+          <w:b/>
+          <w:bCs/>
+          <w:u w:val="single"/>
+        </w:rPr>
+        <w:t>Where</w:t>
+      </w:r>
+      <w:r>
+        <w:rPr>
+          <w:b/>
+          <w:bCs/>
+          <w:u w:val="single"/>
+        </w:rPr>
+        <w:t xml:space="preserve"> to access data</w:t>
+      </w:r>
+      <w:r>
+        <w:t xml:space="preserve">: To access </w:t>
+      </w:r>
+      <w:r>
+        <w:t>PIT Count Reports</w:t>
+      </w:r>
+      <w:r>
+        <w:t xml:space="preserve">, visit this site: </w:t>
+      </w:r>
+      <w:hyperlink r:id="rId37" w:history="1">
         <w:r>
           <w:rPr>
             <w:rStyle w:val="Hyperlink"/>
@@ -16494,67 +17185,482 @@
         </w:r>
       </w:hyperlink>
       <w:r>
+        <w:rPr>
+          <w:rStyle w:val="Hyperlink"/>
+        </w:rPr>
+        <w:t>.</w:t>
+      </w:r>
+      <w:r>
         <w:t xml:space="preserve"> </w:t>
       </w:r>
+      <w:r>
+        <w:rPr>
+          <w:i/>
+          <w:iCs/>
+        </w:rPr>
+        <w:t>However,</w:t>
+      </w:r>
+      <w:r>
+        <w:rPr>
+          <w:i/>
+          <w:iCs/>
+        </w:rPr>
+        <w:t xml:space="preserve"> </w:t>
+      </w:r>
+      <w:r>
+        <w:t xml:space="preserve">we were able to obtain spreadsheets of these data so that PDFs wouldn’t be required by reaching out to Brian Fullerton at the WA State Department of Commerce. His email is here: </w:t>
+      </w:r>
+      <w:hyperlink r:id="rId38" w:history="1">
+        <w:r>
+          <w:rPr>
+            <w:rStyle w:val="Hyperlink"/>
+          </w:rPr>
+          <w:t>brian.fullerton@commerce.wa.gov</w:t>
+        </w:r>
+      </w:hyperlink>
+      <w:r>
+        <w:t xml:space="preserve"> </w:t>
+      </w:r>
+    </w:p>
+    <w:p>
+      <w:r>
+        <w:rPr>
+          <w:b/>
+          <w:bCs/>
+          <w:u w:val="single"/>
+        </w:rPr>
+        <w:t xml:space="preserve">How often data </w:t>
+      </w:r>
+      <w:proofErr w:type="gramStart"/>
+      <w:r>
+        <w:rPr>
+          <w:b/>
+          <w:bCs/>
+          <w:u w:val="single"/>
+        </w:rPr>
+        <w:t>are</w:t>
+      </w:r>
+      <w:proofErr w:type="gramEnd"/>
+      <w:r>
+        <w:rPr>
+          <w:b/>
+          <w:bCs/>
+          <w:u w:val="single"/>
+        </w:rPr>
+        <w:t xml:space="preserve"> updated</w:t>
+      </w:r>
+      <w:r>
+        <w:t>: These data are updated yearly.</w:t>
+      </w:r>
+    </w:p>
+    <w:p>
+      <w:r>
+        <w:rPr>
+          <w:b/>
+          <w:bCs/>
+          <w:u w:val="single"/>
+        </w:rPr>
+        <w:t>Referencing data</w:t>
+      </w:r>
+      <w:r>
+        <w:t xml:space="preserve">: </w:t>
+      </w:r>
+    </w:p>
+    <w:p>
+      <w:pPr>
+        <w:pStyle w:val="ListParagraph"/>
+        <w:numPr>
+          <w:ilvl w:val="0"/>
+          <w:numId w:val="59"/>
+        </w:numPr>
+      </w:pPr>
+      <w:r>
+        <w:t>Washington State Department of Commerce Annual Point in Time Count</w:t>
+      </w:r>
+      <w:r>
+        <w:t>. Accessed [</w:t>
+      </w:r>
+      <w:r>
+        <w:rPr>
+          <w:b/>
+          <w:bCs/>
+        </w:rPr>
+        <w:t>DATE DATA ACCESSED</w:t>
+      </w:r>
+      <w:r>
+        <w:t xml:space="preserve">]. </w:t>
+      </w:r>
+      <w:hyperlink r:id="rId39" w:history="1">
+        <w:r>
+          <w:rPr>
+            <w:rStyle w:val="Hyperlink"/>
+          </w:rPr>
+          <w:t>https://www.commerce.wa.gov/serving-communities/homelessness/annual-point-time-count/</w:t>
+        </w:r>
+      </w:hyperlink>
+      <w:r>
+        <w:t xml:space="preserve"> </w:t>
+      </w:r>
+    </w:p>
+    <w:p>
+      <w:r>
+        <w:rPr>
+          <w:b/>
+          <w:bCs/>
+          <w:u w:val="single"/>
+        </w:rPr>
+        <w:t>Levels of data availability for download</w:t>
+      </w:r>
+      <w:r>
+        <w:t>:</w:t>
+      </w:r>
+      <w:r>
+        <w:t xml:space="preserve"> </w:t>
+      </w:r>
+    </w:p>
+    <w:p>
+      <w:pPr>
+        <w:pStyle w:val="ListParagraph"/>
+        <w:numPr>
+          <w:ilvl w:val="0"/>
+          <w:numId w:val="46"/>
+        </w:numPr>
+      </w:pPr>
+      <w:r>
+        <w:rPr>
+          <w:u w:val="single"/>
+        </w:rPr>
+        <w:t>Homelessness</w:t>
+      </w:r>
+      <w:r>
+        <w:t>: both county-level and state-level (total) estimates of people experiencing homelessness from the Point In Time Count are included in this data source</w:t>
+      </w:r>
+      <w:r>
+        <w:t>. However, we might opt to only use county-level data based on some of the complications with small numbers and suppressions.</w:t>
+      </w:r>
+      <w:r>
+        <w:t xml:space="preserve"> As noted above: </w:t>
+      </w:r>
+      <w:r>
+        <w:t>any numbers less than 11 were suppressed for confidentiality of people put into the Homeless Management Information System (HMIS), as well as any total values where you can easily figure out that number through subtraction.</w:t>
+      </w:r>
+    </w:p>
+    <w:p>
+      <w:r>
+        <w:rPr>
+          <w:b/>
+          <w:bCs/>
+          <w:u w:val="single"/>
+        </w:rPr>
+        <w:t>Demographics availability</w:t>
+      </w:r>
+      <w:r>
+        <w:t>:</w:t>
+      </w:r>
+      <w:r>
+        <w:rPr>
+          <w:b/>
+          <w:bCs/>
+        </w:rPr>
+        <w:t xml:space="preserve"> </w:t>
+      </w:r>
+      <w:r>
+        <w:t xml:space="preserve">There </w:t>
+      </w:r>
+      <w:r>
+        <w:t>does not appear to be demographic specific information available</w:t>
+      </w:r>
+      <w:r>
+        <w:t>, beyond if the household has minors vs. no minors</w:t>
+      </w:r>
+      <w:r>
+        <w:t xml:space="preserve">. </w:t>
+      </w:r>
+    </w:p>
+    <w:p>
+      <w:r>
+        <w:rPr>
+          <w:b/>
+          <w:bCs/>
+          <w:u w:val="single"/>
+        </w:rPr>
+        <w:t>Instructions for downloading</w:t>
+      </w:r>
+      <w:r>
+        <w:rPr>
+          <w:b/>
+          <w:bCs/>
+          <w:u w:val="single"/>
+        </w:rPr>
+        <w:t>, storing, and cleaning</w:t>
+      </w:r>
+      <w:r>
+        <w:rPr>
+          <w:b/>
+          <w:bCs/>
+          <w:u w:val="single"/>
+        </w:rPr>
+        <w:t xml:space="preserve"> data</w:t>
+      </w:r>
+      <w:r>
+        <w:t>:</w:t>
+      </w:r>
     </w:p>
     <w:p>
       <w:pPr>
         <w:pStyle w:val="Heading2"/>
-        <w:numPr>
-          <w:ilvl w:val="0"/>
-          <w:numId w:val="46"/>
-        </w:numPr>
-      </w:pPr>
-      <w:r>
-        <w:t>Homelessness</w:t>
-      </w:r>
-    </w:p>
-    <w:p>
-      <w:pPr>
-        <w:pStyle w:val="ListParagraph"/>
-        <w:numPr>
-          <w:ilvl w:val="1"/>
-          <w:numId w:val="46"/>
-        </w:numPr>
-      </w:pPr>
-      <w:r>
-        <w:t xml:space="preserve">Follow the link above. From there, you’ll see a drop box of Point in Time results. </w:t>
-      </w:r>
-    </w:p>
-    <w:p>
-      <w:pPr>
-        <w:pStyle w:val="ListParagraph"/>
-        <w:numPr>
-          <w:ilvl w:val="1"/>
-          <w:numId w:val="46"/>
-        </w:numPr>
-      </w:pPr>
-      <w:r>
-        <w:t xml:space="preserve">Download the PDF of the PIT Results for the years you’re interested in. </w:t>
-      </w:r>
-    </w:p>
-    <w:p>
-      <w:pPr>
-        <w:pStyle w:val="ListParagraph"/>
-        <w:numPr>
-          <w:ilvl w:val="1"/>
-          <w:numId w:val="46"/>
-        </w:numPr>
-      </w:pPr>
-      <w:r>
-        <w:t xml:space="preserve">Since data is only available as a PDF, you will need to manually convert the PDFs to a CSV file. </w:t>
-      </w:r>
-    </w:p>
-    <w:p>
-      <w:pPr>
-        <w:pStyle w:val="ListParagraph"/>
-        <w:numPr>
-          <w:ilvl w:val="1"/>
-          <w:numId w:val="46"/>
-        </w:numPr>
-      </w:pPr>
-      <w:r>
-        <w:t xml:space="preserve">Once translated to CSV, run file through Rmardown file. </w:t>
+      </w:pPr>
+      <w:r>
+        <w:t xml:space="preserve">Homelessness </w:t>
+      </w:r>
+      <w:r>
+        <w:t xml:space="preserve"> </w:t>
+      </w:r>
+    </w:p>
+    <w:p>
+      <w:pPr>
+        <w:pStyle w:val="ListParagraph"/>
+        <w:numPr>
+          <w:ilvl w:val="0"/>
+          <w:numId w:val="51"/>
+        </w:numPr>
+      </w:pPr>
+      <w:r>
+        <w:t>County</w:t>
+      </w:r>
+      <w:r>
+        <w:t xml:space="preserve">- and </w:t>
+      </w:r>
+      <w:r>
+        <w:rPr>
+          <w:b/>
+          <w:bCs/>
+          <w:color w:val="FF0000"/>
+        </w:rPr>
+        <w:t>state-level</w:t>
+      </w:r>
+      <w:r>
+        <w:rPr>
+          <w:b/>
+          <w:bCs/>
+          <w:color w:val="FF0000"/>
+        </w:rPr>
+        <w:t xml:space="preserve"> estimates</w:t>
+      </w:r>
+      <w:r>
+        <w:rPr>
+          <w:color w:val="FF0000"/>
+        </w:rPr>
+        <w:t xml:space="preserve"> </w:t>
+      </w:r>
+    </w:p>
+    <w:p>
+      <w:pPr>
+        <w:pStyle w:val="ListParagraph"/>
+        <w:numPr>
+          <w:ilvl w:val="1"/>
+          <w:numId w:val="51"/>
+        </w:numPr>
+        <w:rPr>
+          <w:b/>
+          <w:bCs/>
+        </w:rPr>
+      </w:pPr>
+      <w:r>
+        <w:rPr>
+          <w:b/>
+          <w:bCs/>
+        </w:rPr>
+        <w:t>Download Dat</w:t>
+      </w:r>
+      <w:r>
+        <w:rPr>
+          <w:b/>
+          <w:bCs/>
+        </w:rPr>
+        <w:t>a</w:t>
+      </w:r>
+    </w:p>
+    <w:p>
+      <w:pPr>
+        <w:pStyle w:val="ListParagraph"/>
+        <w:numPr>
+          <w:ilvl w:val="2"/>
+          <w:numId w:val="51"/>
+        </w:numPr>
+      </w:pPr>
+      <w:r>
+        <w:t>There are a few ways that PIT count data can be accessed</w:t>
+      </w:r>
+    </w:p>
+    <w:p>
+      <w:pPr>
+        <w:pStyle w:val="ListParagraph"/>
+        <w:numPr>
+          <w:ilvl w:val="3"/>
+          <w:numId w:val="51"/>
+        </w:numPr>
+        <w:rPr>
+          <w:rStyle w:val="Hyperlink"/>
+          <w:color w:val="auto"/>
+          <w:u w:val="none"/>
+        </w:rPr>
+      </w:pPr>
+      <w:r>
+        <w:t xml:space="preserve">First option is to access PDFs here: </w:t>
+      </w:r>
+      <w:hyperlink r:id="rId40" w:history="1">
+        <w:r>
+          <w:rPr>
+            <w:rStyle w:val="Hyperlink"/>
+          </w:rPr>
+          <w:t>https://deptofcommerce.app.box.com/s/ek9pu2w07oz8d77gq6c1rlpxuwcw0515</w:t>
+        </w:r>
+      </w:hyperlink>
+    </w:p>
+    <w:p>
+      <w:pPr>
+        <w:pStyle w:val="ListParagraph"/>
+        <w:numPr>
+          <w:ilvl w:val="3"/>
+          <w:numId w:val="51"/>
+        </w:numPr>
+      </w:pPr>
+      <w:r>
+        <w:t xml:space="preserve">Second option is to reach out to </w:t>
+      </w:r>
+      <w:r>
+        <w:t>Brian Fullerton at the WA State Department of Commerce</w:t>
+      </w:r>
+      <w:r>
+        <w:t xml:space="preserve"> requesting these data in Excel format </w:t>
+      </w:r>
+      <w:hyperlink r:id="rId41" w:history="1">
+        <w:r>
+          <w:rPr>
+            <w:rStyle w:val="Hyperlink"/>
+          </w:rPr>
+          <w:t>brian.fullerton@commerce.wa.gov</w:t>
+        </w:r>
+      </w:hyperlink>
+    </w:p>
+    <w:p>
+      <w:pPr>
+        <w:pStyle w:val="ListParagraph"/>
+        <w:numPr>
+          <w:ilvl w:val="1"/>
+          <w:numId w:val="51"/>
+        </w:numPr>
+        <w:rPr>
+          <w:b/>
+          <w:bCs/>
+        </w:rPr>
+      </w:pPr>
+      <w:r>
+        <w:rPr>
+          <w:b/>
+          <w:bCs/>
+        </w:rPr>
+        <w:t>Store Data</w:t>
+      </w:r>
+    </w:p>
+    <w:p>
+      <w:pPr>
+        <w:pStyle w:val="ListParagraph"/>
+        <w:numPr>
+          <w:ilvl w:val="2"/>
+          <w:numId w:val="51"/>
+        </w:numPr>
+        <w:rPr>
+          <w:b/>
+          <w:bCs/>
+        </w:rPr>
+      </w:pPr>
+      <w:commentRangeStart w:id="12"/>
+      <w:r>
+        <w:t>Rename</w:t>
+      </w:r>
+      <w:commentRangeEnd w:id="12"/>
+      <w:r>
+        <w:rPr>
+          <w:rStyle w:val="CommentReference"/>
+        </w:rPr>
+        <w:commentReference w:id="12"/>
+      </w:r>
+      <w:r>
+        <w:t xml:space="preserve"> in the following format for consistency:</w:t>
+      </w:r>
+    </w:p>
+    <w:p>
+      <w:pPr>
+        <w:pStyle w:val="ListParagraph"/>
+        <w:numPr>
+          <w:ilvl w:val="3"/>
+          <w:numId w:val="51"/>
+        </w:numPr>
+      </w:pPr>
+      <w:proofErr w:type="spellStart"/>
+      <w:r>
+        <w:t>DataSource_Indicator_Level_Years</w:t>
+      </w:r>
+      <w:proofErr w:type="spellEnd"/>
+    </w:p>
+    <w:p>
+      <w:pPr>
+        <w:pStyle w:val="ListParagraph"/>
+        <w:numPr>
+          <w:ilvl w:val="3"/>
+          <w:numId w:val="51"/>
+        </w:numPr>
+      </w:pPr>
+      <w:r>
+        <w:t xml:space="preserve">Example: </w:t>
+      </w:r>
+      <w:r>
+        <w:t>PIT_Homelessness_All_2018</w:t>
+      </w:r>
+    </w:p>
+    <w:p>
+      <w:pPr>
+        <w:pStyle w:val="ListParagraph"/>
+        <w:numPr>
+          <w:ilvl w:val="4"/>
+          <w:numId w:val="51"/>
+        </w:numPr>
+      </w:pPr>
+      <w:r>
+        <w:lastRenderedPageBreak/>
+        <w:t xml:space="preserve">Note: 2021 only include those who were sheltered because of the COVID-19 pandemic, which is why is it named differently </w:t>
+      </w:r>
+    </w:p>
+    <w:p>
+      <w:pPr>
+        <w:pStyle w:val="ListParagraph"/>
+        <w:numPr>
+          <w:ilvl w:val="1"/>
+          <w:numId w:val="51"/>
+        </w:numPr>
+      </w:pPr>
+      <w:r>
+        <w:rPr>
+          <w:b/>
+          <w:bCs/>
+        </w:rPr>
+        <w:t xml:space="preserve">Clean Data </w:t>
+      </w:r>
+      <w:r>
+        <w:sym w:font="Wingdings" w:char="F0E0"/>
+      </w:r>
+      <w:r>
+        <w:t xml:space="preserve"> </w:t>
+      </w:r>
+      <w:r>
+        <w:rPr>
+          <w:b/>
+          <w:bCs/>
+          <w:color w:val="C00000"/>
+        </w:rPr>
+        <w:t>DATA CLEANING INFO HERE EVENTUALL</w:t>
       </w:r>
     </w:p>
     <w:p>
@@ -16573,21 +17679,21 @@
       <w:pPr>
         <w:pStyle w:val="Heading1"/>
       </w:pPr>
-      <w:commentRangeStart w:id="12"/>
+      <w:commentRangeStart w:id="13"/>
       <w:r>
         <w:t xml:space="preserve">Washington State Immunization Information System </w:t>
       </w:r>
       <w:r>
         <w:t>(WA IIS)</w:t>
       </w:r>
-      <w:commentRangeEnd w:id="12"/>
+      <w:commentRangeEnd w:id="13"/>
       <w:r>
         <w:rPr>
           <w:rStyle w:val="CommentReference"/>
           <w:rFonts w:asciiTheme="minorHAnsi" w:eastAsiaTheme="minorHAnsi" w:hAnsiTheme="minorHAnsi" w:cstheme="minorBidi"/>
           <w:color w:val="auto"/>
         </w:rPr>
-        <w:commentReference w:id="12"/>
+        <w:commentReference w:id="13"/>
       </w:r>
     </w:p>
     <w:p>
@@ -16620,7 +17726,7 @@
       <w:r>
         <w:t xml:space="preserve">can be found </w:t>
       </w:r>
-      <w:hyperlink r:id="rId37" w:history="1">
+      <w:hyperlink r:id="rId42" w:history="1">
         <w:r>
           <w:rPr>
             <w:rStyle w:val="Hyperlink"/>
@@ -16712,7 +17818,7 @@
         </w:rPr>
         <w:t xml:space="preserve">nt Vaccination indicator, which falls under the umbrella of “Immunization Data” can be found </w:t>
       </w:r>
-      <w:hyperlink r:id="rId38" w:history="1">
+      <w:hyperlink r:id="rId43" w:history="1">
         <w:r>
           <w:rPr>
             <w:rStyle w:val="Hyperlink"/>
@@ -16790,7 +17896,7 @@
         </w:rPr>
         <w:t xml:space="preserve">More information on the Kindergarten Vaccination indicator, which falls under the umbrella of “School Immunization Data” can be found </w:t>
       </w:r>
-      <w:hyperlink r:id="rId39" w:history="1">
+      <w:hyperlink r:id="rId44" w:history="1">
         <w:r>
           <w:rPr>
             <w:rStyle w:val="Hyperlink"/>
@@ -16852,7 +17958,7 @@
       <w:r>
         <w:br/>
       </w:r>
-      <w:hyperlink r:id="rId40" w:history="1">
+      <w:hyperlink r:id="rId45" w:history="1">
         <w:r>
           <w:rPr>
             <w:rStyle w:val="Hyperlink"/>
@@ -16891,7 +17997,7 @@
         </w:rPr>
         <w:t xml:space="preserve">Kindergarten Vaccination, go here: </w:t>
       </w:r>
-      <w:hyperlink r:id="rId41" w:history="1">
+      <w:hyperlink r:id="rId46" w:history="1">
         <w:r>
           <w:rPr>
             <w:rStyle w:val="Hyperlink"/>
@@ -16910,7 +18016,25 @@
           <w:bCs/>
           <w:u w:val="single"/>
         </w:rPr>
-        <w:t>How often data are updated</w:t>
+        <w:t xml:space="preserve">How often data </w:t>
+      </w:r>
+      <w:proofErr w:type="gramStart"/>
+      <w:r>
+        <w:rPr>
+          <w:b/>
+          <w:bCs/>
+          <w:u w:val="single"/>
+        </w:rPr>
+        <w:t>are</w:t>
+      </w:r>
+      <w:proofErr w:type="gramEnd"/>
+      <w:r>
+        <w:rPr>
+          <w:b/>
+          <w:bCs/>
+          <w:u w:val="single"/>
+        </w:rPr>
+        <w:t xml:space="preserve"> updated</w:t>
       </w:r>
       <w:r>
         <w:t xml:space="preserve">: </w:t>
@@ -16938,7 +18062,15 @@
         <w:t>T</w:t>
       </w:r>
       <w:r>
-        <w:t xml:space="preserve">here does not appear to be an official way they suggest you reference the data on the website. Please use the following: </w:t>
+        <w:t xml:space="preserve">here does not appear to be an official </w:t>
+      </w:r>
+      <w:proofErr w:type="gramStart"/>
+      <w:r>
+        <w:t>way</w:t>
+      </w:r>
+      <w:proofErr w:type="gramEnd"/>
+      <w:r>
+        <w:t xml:space="preserve"> they suggest you reference the data on the website. Please use the following: </w:t>
       </w:r>
     </w:p>
     <w:p>
@@ -16996,7 +18128,7 @@
         </w:rPr>
         <w:t xml:space="preserve"> </w:t>
       </w:r>
-      <w:hyperlink r:id="rId42" w:history="1">
+      <w:hyperlink r:id="rId47" w:history="1">
         <w:r>
           <w:rPr>
             <w:rStyle w:val="Hyperlink"/>
@@ -17062,7 +18194,7 @@
         </w:rPr>
         <w:t xml:space="preserve"> </w:t>
       </w:r>
-      <w:hyperlink r:id="rId43" w:history="1">
+      <w:hyperlink r:id="rId48" w:history="1">
         <w:r>
           <w:rPr>
             <w:rStyle w:val="Hyperlink"/>
@@ -17102,6 +18234,7 @@
         <w:rPr>
           <w:u w:val="single"/>
         </w:rPr>
+        <w:lastRenderedPageBreak/>
         <w:t>Infant Vaccination:</w:t>
       </w:r>
       <w:r>
@@ -17317,7 +18450,7 @@
       <w:r>
         <w:t xml:space="preserve">Go to </w:t>
       </w:r>
-      <w:hyperlink r:id="rId44" w:history="1">
+      <w:hyperlink r:id="rId49" w:history="1">
         <w:r>
           <w:rPr>
             <w:rStyle w:val="Hyperlink"/>
@@ -17488,14 +18621,14 @@
           <w:numId w:val="51"/>
         </w:numPr>
       </w:pPr>
-      <w:bookmarkStart w:id="13" w:name="_Hlk148456620"/>
+      <w:bookmarkStart w:id="14" w:name="_Hlk148456620"/>
       <w:r>
         <w:t xml:space="preserve">Chelan, Douglas, Grant, Kittitas, </w:t>
       </w:r>
       <w:r>
         <w:t>Okanogan</w:t>
       </w:r>
-      <w:bookmarkEnd w:id="13"/>
+      <w:bookmarkEnd w:id="14"/>
       <w:r>
         <w:t xml:space="preserve">, and Statewide </w:t>
       </w:r>
@@ -17544,7 +18677,7 @@
                     <pic:cNvPicPr/>
                   </pic:nvPicPr>
                   <pic:blipFill rotWithShape="1">
-                    <a:blip r:embed="rId45" cstate="print">
+                    <a:blip r:embed="rId50" cstate="print">
                       <a:extLst>
                         <a:ext uri="{28A0092B-C50C-407E-A947-70E740481C1C}">
                           <a14:useLocalDpi xmlns:a14="http://schemas.microsoft.com/office/drawing/2010/main" val="0"/>
@@ -17712,7 +18845,15 @@
         </w:rPr>
       </w:pPr>
       <w:r>
-        <w:t>The file will download with the general name “</w:t>
+        <w:t xml:space="preserve">The file will </w:t>
+      </w:r>
+      <w:proofErr w:type="gramStart"/>
+      <w:r>
+        <w:t>download</w:t>
+      </w:r>
+      <w:proofErr w:type="gramEnd"/>
+      <w:r>
+        <w:t xml:space="preserve"> with the general name “</w:t>
       </w:r>
       <w:r>
         <w:t>HEDIS Export Worksheet</w:t>
@@ -17738,9 +18879,11 @@
           <w:numId w:val="51"/>
         </w:numPr>
       </w:pPr>
+      <w:proofErr w:type="spellStart"/>
       <w:r>
         <w:t>DataSource_Indicator_Level_Years</w:t>
       </w:r>
+      <w:proofErr w:type="spellEnd"/>
     </w:p>
     <w:p>
       <w:pPr>
@@ -17863,7 +19006,7 @@
       <w:r>
         <w:t xml:space="preserve">Go to </w:t>
       </w:r>
-      <w:hyperlink r:id="rId46" w:history="1">
+      <w:hyperlink r:id="rId51" w:history="1">
         <w:r>
           <w:rPr>
             <w:rStyle w:val="Hyperlink"/>
@@ -17926,6 +19069,7 @@
         </w:numPr>
       </w:pPr>
       <w:r>
+        <w:lastRenderedPageBreak/>
         <w:t xml:space="preserve">For </w:t>
       </w:r>
       <w:r>
@@ -18193,7 +19337,7 @@
                     <pic:cNvPicPr/>
                   </pic:nvPicPr>
                   <pic:blipFill rotWithShape="1">
-                    <a:blip r:embed="rId47">
+                    <a:blip r:embed="rId52">
                       <a:extLst>
                         <a:ext uri="{28A0092B-C50C-407E-A947-70E740481C1C}">
                           <a14:useLocalDpi xmlns:a14="http://schemas.microsoft.com/office/drawing/2010/main" val="0"/>
@@ -18337,7 +19481,15 @@
         </w:numPr>
       </w:pPr>
       <w:r>
-        <w:t>The file will download with the general name “</w:t>
+        <w:t xml:space="preserve">The file will </w:t>
+      </w:r>
+      <w:proofErr w:type="gramStart"/>
+      <w:r>
+        <w:t>download</w:t>
+      </w:r>
+      <w:proofErr w:type="gramEnd"/>
+      <w:r>
+        <w:t xml:space="preserve"> with the general name “</w:t>
       </w:r>
       <w:r>
         <w:t>County Data Download</w:t>
@@ -18354,9 +19506,11 @@
           <w:numId w:val="47"/>
         </w:numPr>
       </w:pPr>
+      <w:proofErr w:type="spellStart"/>
       <w:r>
         <w:t>DataSource_Indicator_Level_Years</w:t>
       </w:r>
+      <w:proofErr w:type="spellEnd"/>
     </w:p>
     <w:p>
       <w:pPr>
@@ -18480,7 +19634,7 @@
       <w:r>
         <w:t xml:space="preserve">Go to </w:t>
       </w:r>
-      <w:hyperlink r:id="rId48" w:history="1">
+      <w:hyperlink r:id="rId53" w:history="1">
         <w:r>
           <w:rPr>
             <w:rStyle w:val="Hyperlink"/>
@@ -18636,6 +19790,7 @@
         <w:rPr>
           <w:noProof/>
         </w:rPr>
+        <w:lastRenderedPageBreak/>
         <mc:AlternateContent>
           <mc:Choice Requires="wps">
             <w:drawing>
@@ -18831,7 +19986,7 @@
                     <pic:cNvPicPr/>
                   </pic:nvPicPr>
                   <pic:blipFill>
-                    <a:blip r:embed="rId49" cstate="print">
+                    <a:blip r:embed="rId54" cstate="print">
                       <a:extLst>
                         <a:ext uri="{28A0092B-C50C-407E-A947-70E740481C1C}">
                           <a14:useLocalDpi xmlns:a14="http://schemas.microsoft.com/office/drawing/2010/main" val="0"/>
@@ -18942,11 +20097,24 @@
         </w:numPr>
       </w:pPr>
       <w:r>
-        <w:t>The file will download with the general name “</w:t>
-      </w:r>
-      <w:r>
-        <w:t>Yearly Complete_data</w:t>
-      </w:r>
+        <w:t xml:space="preserve">The file will </w:t>
+      </w:r>
+      <w:proofErr w:type="gramStart"/>
+      <w:r>
+        <w:t>download</w:t>
+      </w:r>
+      <w:proofErr w:type="gramEnd"/>
+      <w:r>
+        <w:t xml:space="preserve"> with the general name “</w:t>
+      </w:r>
+      <w:r>
+        <w:t xml:space="preserve">Yearly </w:t>
+      </w:r>
+      <w:proofErr w:type="spellStart"/>
+      <w:r>
+        <w:t>Complete_data</w:t>
+      </w:r>
+      <w:proofErr w:type="spellEnd"/>
       <w:r>
         <w:t>”. Rename in the following format:</w:t>
       </w:r>
@@ -18959,9 +20127,11 @@
           <w:numId w:val="47"/>
         </w:numPr>
       </w:pPr>
+      <w:proofErr w:type="spellStart"/>
       <w:r>
         <w:t>DataSource_Indicator_Level_Years</w:t>
       </w:r>
+      <w:proofErr w:type="spellEnd"/>
     </w:p>
     <w:p>
       <w:pPr>
@@ -19042,18 +20212,18 @@
       <w:pPr>
         <w:pStyle w:val="Heading1"/>
       </w:pPr>
-      <w:commentRangeStart w:id="14"/>
+      <w:commentRangeStart w:id="15"/>
       <w:r>
         <w:t>Health Resources &amp; Services Administration (HRSA)</w:t>
       </w:r>
-      <w:commentRangeEnd w:id="14"/>
+      <w:commentRangeEnd w:id="15"/>
       <w:r>
         <w:rPr>
           <w:rStyle w:val="CommentReference"/>
           <w:rFonts w:asciiTheme="minorHAnsi" w:eastAsiaTheme="minorHAnsi" w:hAnsiTheme="minorHAnsi" w:cstheme="minorBidi"/>
           <w:color w:val="auto"/>
         </w:rPr>
-        <w:commentReference w:id="14"/>
+        <w:commentReference w:id="15"/>
       </w:r>
       <w:r>
         <w:t xml:space="preserve"> </w:t>
@@ -19083,8 +20253,13 @@
       <w:r>
         <w:t xml:space="preserve">at the state and county level for the entire US. </w:t>
       </w:r>
-      <w:r>
-        <w:t xml:space="preserve">These data started being collected in 2019. </w:t>
+      <w:proofErr w:type="gramStart"/>
+      <w:r>
+        <w:t>These</w:t>
+      </w:r>
+      <w:proofErr w:type="gramEnd"/>
+      <w:r>
+        <w:t xml:space="preserve"> data started being collected in 2019. </w:t>
       </w:r>
     </w:p>
     <w:p>
@@ -19154,7 +20329,15 @@
     </w:p>
     <w:p>
       <w:r>
-        <w:t xml:space="preserve">Data for these indicators at both the county level and state level are available, but the process for access each are slightly different. See below. </w:t>
+        <w:t xml:space="preserve">Data for these indicators at both the county level and state level are available, but the process for </w:t>
+      </w:r>
+      <w:proofErr w:type="gramStart"/>
+      <w:r>
+        <w:t>access</w:t>
+      </w:r>
+      <w:proofErr w:type="gramEnd"/>
+      <w:r>
+        <w:t xml:space="preserve"> each are slightly different. See below. </w:t>
       </w:r>
     </w:p>
     <w:p>
@@ -19170,7 +20353,7 @@
       <w:r>
         <w:t xml:space="preserve"> can be found here: </w:t>
       </w:r>
-      <w:hyperlink r:id="rId50" w:history="1">
+      <w:hyperlink r:id="rId55" w:history="1">
         <w:r>
           <w:rPr>
             <w:rStyle w:val="Hyperlink"/>
@@ -19205,7 +20388,7 @@
       <w:r>
         <w:br/>
       </w:r>
-      <w:hyperlink r:id="rId51" w:history="1">
+      <w:hyperlink r:id="rId56" w:history="1">
         <w:r>
           <w:rPr>
             <w:rStyle w:val="Hyperlink"/>
@@ -19224,6 +20407,7 @@
           <w:bCs/>
           <w:u w:val="single"/>
         </w:rPr>
+        <w:lastRenderedPageBreak/>
         <w:t>How often data are updated</w:t>
       </w:r>
       <w:r>
@@ -19279,7 +20463,15 @@
         <w:t>T</w:t>
       </w:r>
       <w:r>
-        <w:t>here does not appear to be an official way they suggest you reference the data on the website. Please use the following</w:t>
+        <w:t xml:space="preserve">here does not appear to be an official </w:t>
+      </w:r>
+      <w:proofErr w:type="gramStart"/>
+      <w:r>
+        <w:t>way</w:t>
+      </w:r>
+      <w:proofErr w:type="gramEnd"/>
+      <w:r>
+        <w:t xml:space="preserve"> they suggest you reference the data on the website. Please use the following</w:t>
       </w:r>
       <w:r>
         <w:t xml:space="preserve"> for both dentist and physician access</w:t>
@@ -19323,7 +20515,7 @@
       <w:r>
         <w:t xml:space="preserve">. </w:t>
       </w:r>
-      <w:hyperlink r:id="rId52" w:history="1">
+      <w:hyperlink r:id="rId57" w:history="1">
         <w:r>
           <w:rPr>
             <w:rStyle w:val="Hyperlink"/>
@@ -19362,12 +20554,14 @@
         </w:rPr>
         <w:t xml:space="preserve">Access to </w:t>
       </w:r>
+      <w:proofErr w:type="gramStart"/>
       <w:r>
         <w:rPr>
           <w:u w:val="single"/>
         </w:rPr>
         <w:t>Dentists:</w:t>
       </w:r>
+      <w:proofErr w:type="gramEnd"/>
       <w:r>
         <w:t xml:space="preserve"> </w:t>
       </w:r>
@@ -19412,12 +20606,14 @@
         </w:rPr>
         <w:t xml:space="preserve">Access to </w:t>
       </w:r>
+      <w:proofErr w:type="gramStart"/>
       <w:r>
         <w:rPr>
           <w:u w:val="single"/>
         </w:rPr>
         <w:t>Physicians:</w:t>
       </w:r>
+      <w:proofErr w:type="gramEnd"/>
       <w:r>
         <w:t xml:space="preserve"> </w:t>
       </w:r>
@@ -19584,7 +20780,7 @@
       <w:r>
         <w:t xml:space="preserve">Go to </w:t>
       </w:r>
-      <w:hyperlink r:id="rId53" w:history="1">
+      <w:hyperlink r:id="rId58" w:history="1">
         <w:r>
           <w:rPr>
             <w:rStyle w:val="Hyperlink"/>
@@ -19854,7 +21050,23 @@
         </w:numPr>
       </w:pPr>
       <w:r>
-        <w:t>The file will download with the general name “AHRFDashboard” regardless of the statistic</w:t>
+        <w:t xml:space="preserve">The file will </w:t>
+      </w:r>
+      <w:proofErr w:type="gramStart"/>
+      <w:r>
+        <w:t>download</w:t>
+      </w:r>
+      <w:proofErr w:type="gramEnd"/>
+      <w:r>
+        <w:t xml:space="preserve"> with the general name “</w:t>
+      </w:r>
+      <w:proofErr w:type="spellStart"/>
+      <w:r>
+        <w:t>AHRFDashboard</w:t>
+      </w:r>
+      <w:proofErr w:type="spellEnd"/>
+      <w:r>
+        <w:t>” regardless of the statistic</w:t>
       </w:r>
       <w:r>
         <w:t xml:space="preserve"> </w:t>
@@ -19883,7 +21095,9 @@
           <w:numId w:val="47"/>
         </w:numPr>
       </w:pPr>
-      <w:r>
+      <w:proofErr w:type="spellStart"/>
+      <w:r>
+        <w:lastRenderedPageBreak/>
         <w:t>DataSource_Indicator_</w:t>
       </w:r>
       <w:r>
@@ -19892,6 +21106,7 @@
       <w:r>
         <w:t>Years</w:t>
       </w:r>
+      <w:proofErr w:type="spellEnd"/>
     </w:p>
     <w:p>
       <w:pPr>
@@ -20157,7 +21372,23 @@
         <w:t xml:space="preserve">Again, the </w:t>
       </w:r>
       <w:r>
-        <w:t xml:space="preserve">file will download with the general name “AHRFDashboard” regardless of the statistic of interest. Rename in the following format: </w:t>
+        <w:t xml:space="preserve">file will </w:t>
+      </w:r>
+      <w:proofErr w:type="gramStart"/>
+      <w:r>
+        <w:t>download</w:t>
+      </w:r>
+      <w:proofErr w:type="gramEnd"/>
+      <w:r>
+        <w:t xml:space="preserve"> with the general name “</w:t>
+      </w:r>
+      <w:proofErr w:type="spellStart"/>
+      <w:r>
+        <w:t>AHRFDashboard</w:t>
+      </w:r>
+      <w:proofErr w:type="spellEnd"/>
+      <w:r>
+        <w:t xml:space="preserve">” regardless of the statistic of interest. Rename in the following format: </w:t>
       </w:r>
     </w:p>
     <w:p>
@@ -20168,9 +21399,11 @@
           <w:numId w:val="47"/>
         </w:numPr>
       </w:pPr>
+      <w:proofErr w:type="spellStart"/>
       <w:r>
         <w:t>DataSource_Indicator_Level_Years</w:t>
       </w:r>
+      <w:proofErr w:type="spellEnd"/>
     </w:p>
     <w:p>
       <w:pPr>
@@ -20288,7 +21521,7 @@
       <w:r>
         <w:t xml:space="preserve">Go to </w:t>
       </w:r>
-      <w:hyperlink r:id="rId54" w:history="1">
+      <w:hyperlink r:id="rId59" w:history="1">
         <w:r>
           <w:rPr>
             <w:rStyle w:val="Hyperlink"/>
@@ -20539,7 +21772,23 @@
         </w:numPr>
       </w:pPr>
       <w:r>
-        <w:t xml:space="preserve">The file will download with the general name “AHRFDashboard” regardless of the statistic of interest. Rename in the following format: </w:t>
+        <w:t xml:space="preserve">The file will </w:t>
+      </w:r>
+      <w:proofErr w:type="gramStart"/>
+      <w:r>
+        <w:t>download</w:t>
+      </w:r>
+      <w:proofErr w:type="gramEnd"/>
+      <w:r>
+        <w:t xml:space="preserve"> with the general name “</w:t>
+      </w:r>
+      <w:proofErr w:type="spellStart"/>
+      <w:r>
+        <w:t>AHRFDashboard</w:t>
+      </w:r>
+      <w:proofErr w:type="spellEnd"/>
+      <w:r>
+        <w:t xml:space="preserve">” regardless of the statistic of interest. Rename in the following format: </w:t>
       </w:r>
     </w:p>
     <w:p>
@@ -20550,9 +21799,11 @@
           <w:numId w:val="47"/>
         </w:numPr>
       </w:pPr>
+      <w:proofErr w:type="spellStart"/>
       <w:r>
         <w:t>DataSource_Indicator_Level_Years</w:t>
       </w:r>
+      <w:proofErr w:type="spellEnd"/>
     </w:p>
     <w:p>
       <w:pPr>
@@ -20579,6 +21830,7 @@
           <w:b/>
           <w:bCs/>
         </w:rPr>
+        <w:lastRenderedPageBreak/>
         <w:t>Clean Data</w:t>
       </w:r>
       <w:r>
@@ -20646,7 +21898,7 @@
       <w:r>
         <w:t xml:space="preserve">Go to </w:t>
       </w:r>
-      <w:hyperlink r:id="rId55" w:history="1">
+      <w:hyperlink r:id="rId60" w:history="1">
         <w:r>
           <w:rPr>
             <w:rStyle w:val="Hyperlink"/>
@@ -20776,7 +22028,23 @@
         </w:numPr>
       </w:pPr>
       <w:r>
-        <w:t xml:space="preserve">Again, the file will download with the general name “AHRFDashboard” regardless of the statistic of interest. Rename in the following format: </w:t>
+        <w:t xml:space="preserve">Again, the file will </w:t>
+      </w:r>
+      <w:proofErr w:type="gramStart"/>
+      <w:r>
+        <w:t>download</w:t>
+      </w:r>
+      <w:proofErr w:type="gramEnd"/>
+      <w:r>
+        <w:t xml:space="preserve"> with the general name “</w:t>
+      </w:r>
+      <w:proofErr w:type="spellStart"/>
+      <w:r>
+        <w:t>AHRFDashboard</w:t>
+      </w:r>
+      <w:proofErr w:type="spellEnd"/>
+      <w:r>
+        <w:t xml:space="preserve">” regardless of the statistic of interest. Rename in the following format: </w:t>
       </w:r>
     </w:p>
     <w:p>
@@ -20787,9 +22055,11 @@
           <w:numId w:val="47"/>
         </w:numPr>
       </w:pPr>
+      <w:proofErr w:type="spellStart"/>
       <w:r>
         <w:t>DataSource_Indicator_Level_Years</w:t>
       </w:r>
+      <w:proofErr w:type="spellEnd"/>
     </w:p>
     <w:p>
       <w:pPr>
@@ -21068,7 +22338,7 @@
       </w:r>
     </w:p>
   </w:comment>
-  <w:comment w:id="12" w:author="Andrea R Molino" w:date="2023-10-17T19:05:00Z" w:initials="AM">
+  <w:comment w:id="12" w:author="Andrea R Molino" w:date="2023-10-30T11:28:00Z" w:initials="AM">
     <w:p>
       <w:pPr>
         <w:pStyle w:val="CommentText"/>
@@ -21080,11 +22350,27 @@
         <w:annotationRef/>
       </w:r>
       <w:r>
+        <w:t xml:space="preserve">Should we rename? Or is it ok to leave as is since it has the data sources, year and the level of information in the file name? Only thing is that it doesn't specify that we're getting stroke from these data </w:t>
+      </w:r>
+    </w:p>
+  </w:comment>
+  <w:comment w:id="13" w:author="Andrea R Molino" w:date="2023-10-17T19:05:00Z" w:initials="AM">
+    <w:p>
+      <w:pPr>
+        <w:pStyle w:val="CommentText"/>
+      </w:pPr>
+      <w:r>
+        <w:rPr>
+          <w:rStyle w:val="CommentReference"/>
+        </w:rPr>
+        <w:annotationRef/>
+      </w:r>
+      <w:r>
         <w:t>DONE</w:t>
       </w:r>
     </w:p>
   </w:comment>
-  <w:comment w:id="14" w:author="Andrea R Molino" w:date="2023-10-17T12:28:00Z" w:initials="AM">
+  <w:comment w:id="15" w:author="Andrea R Molino" w:date="2023-10-17T12:28:00Z" w:initials="AM">
     <w:p>
       <w:pPr>
         <w:pStyle w:val="CommentText"/>
@@ -21116,6 +22402,7 @@
   <w15:commentEx w15:paraId="19422606" w15:done="0"/>
   <w15:commentEx w15:paraId="79304A51" w15:done="0"/>
   <w15:commentEx w15:paraId="093DBDEB" w15:done="0"/>
+  <w15:commentEx w15:paraId="46B83EE0" w15:done="0"/>
   <w15:commentEx w15:paraId="2385B7FE" w15:done="0"/>
   <w15:commentEx w15:paraId="772B35DB" w15:done="0"/>
 </w15:commentsEx>
@@ -21134,6 +22421,7 @@
   <w16cex:commentExtensible w16cex:durableId="3641A225" w16cex:dateUtc="2023-10-23T16:49:00Z"/>
   <w16cex:commentExtensible w16cex:durableId="2968192C" w16cex:dateUtc="2023-10-27T22:52:00Z"/>
   <w16cex:commentExtensible w16cex:durableId="22D4807C" w16cex:dateUtc="2023-10-30T18:28:00Z"/>
+  <w16cex:commentExtensible w16cex:durableId="1F15C87E" w16cex:dateUtc="2023-10-30T18:28:00Z"/>
   <w16cex:commentExtensible w16cex:durableId="64D8D25E" w16cex:dateUtc="2023-10-18T02:05:00Z"/>
   <w16cex:commentExtensible w16cex:durableId="76E81607" w16cex:dateUtc="2023-10-17T19:28:00Z"/>
 </w16cex:commentsExtensible>
@@ -21152,6 +22440,7 @@
   <w16cid:commentId w16cid:paraId="19422606" w16cid:durableId="3641A225"/>
   <w16cid:commentId w16cid:paraId="79304A51" w16cid:durableId="2968192C"/>
   <w16cid:commentId w16cid:paraId="093DBDEB" w16cid:durableId="22D4807C"/>
+  <w16cid:commentId w16cid:paraId="46B83EE0" w16cid:durableId="1F15C87E"/>
   <w16cid:commentId w16cid:paraId="2385B7FE" w16cid:durableId="64D8D25E"/>
   <w16cid:commentId w16cid:paraId="772B35DB" w16cid:durableId="76E81607"/>
 </w16cid:commentsIds>
@@ -22350,6 +23639,98 @@
     </w:lvl>
   </w:abstractNum>
   <w:abstractNum w:abstractNumId="13" w15:restartNumberingAfterBreak="0">
+    <w:nsid w:val="15AD39C3"/>
+    <w:multiLevelType w:val="hybridMultilevel"/>
+    <w:tmpl w:val="00EA848E"/>
+    <w:lvl w:ilvl="0" w:tplc="FFFFFFFF">
+      <w:start w:val="1"/>
+      <w:numFmt w:val="decimal"/>
+      <w:lvlText w:val="%1)"/>
+      <w:lvlJc w:val="left"/>
+      <w:pPr>
+        <w:ind w:left="720" w:hanging="360"/>
+      </w:pPr>
+      <w:rPr>
+        <w:rFonts w:hint="default"/>
+      </w:rPr>
+    </w:lvl>
+    <w:lvl w:ilvl="1" w:tplc="FFFFFFFF">
+      <w:start w:val="1"/>
+      <w:numFmt w:val="bullet"/>
+      <w:lvlText w:val="o"/>
+      <w:lvlJc w:val="left"/>
+      <w:pPr>
+        <w:ind w:left="1440" w:hanging="360"/>
+      </w:pPr>
+      <w:rPr>
+        <w:rFonts w:ascii="Courier New" w:hAnsi="Courier New" w:cs="Courier New" w:hint="default"/>
+      </w:rPr>
+    </w:lvl>
+    <w:lvl w:ilvl="2" w:tplc="FFFFFFFF" w:tentative="1">
+      <w:start w:val="1"/>
+      <w:numFmt w:val="lowerRoman"/>
+      <w:lvlText w:val="%3."/>
+      <w:lvlJc w:val="right"/>
+      <w:pPr>
+        <w:ind w:left="2160" w:hanging="180"/>
+      </w:pPr>
+    </w:lvl>
+    <w:lvl w:ilvl="3" w:tplc="FFFFFFFF" w:tentative="1">
+      <w:start w:val="1"/>
+      <w:numFmt w:val="decimal"/>
+      <w:lvlText w:val="%4."/>
+      <w:lvlJc w:val="left"/>
+      <w:pPr>
+        <w:ind w:left="2880" w:hanging="360"/>
+      </w:pPr>
+    </w:lvl>
+    <w:lvl w:ilvl="4" w:tplc="FFFFFFFF" w:tentative="1">
+      <w:start w:val="1"/>
+      <w:numFmt w:val="lowerLetter"/>
+      <w:lvlText w:val="%5."/>
+      <w:lvlJc w:val="left"/>
+      <w:pPr>
+        <w:ind w:left="3600" w:hanging="360"/>
+      </w:pPr>
+    </w:lvl>
+    <w:lvl w:ilvl="5" w:tplc="FFFFFFFF" w:tentative="1">
+      <w:start w:val="1"/>
+      <w:numFmt w:val="lowerRoman"/>
+      <w:lvlText w:val="%6."/>
+      <w:lvlJc w:val="right"/>
+      <w:pPr>
+        <w:ind w:left="4320" w:hanging="180"/>
+      </w:pPr>
+    </w:lvl>
+    <w:lvl w:ilvl="6" w:tplc="FFFFFFFF" w:tentative="1">
+      <w:start w:val="1"/>
+      <w:numFmt w:val="decimal"/>
+      <w:lvlText w:val="%7."/>
+      <w:lvlJc w:val="left"/>
+      <w:pPr>
+        <w:ind w:left="5040" w:hanging="360"/>
+      </w:pPr>
+    </w:lvl>
+    <w:lvl w:ilvl="7" w:tplc="FFFFFFFF" w:tentative="1">
+      <w:start w:val="1"/>
+      <w:numFmt w:val="lowerLetter"/>
+      <w:lvlText w:val="%8."/>
+      <w:lvlJc w:val="left"/>
+      <w:pPr>
+        <w:ind w:left="5760" w:hanging="360"/>
+      </w:pPr>
+    </w:lvl>
+    <w:lvl w:ilvl="8" w:tplc="FFFFFFFF" w:tentative="1">
+      <w:start w:val="1"/>
+      <w:numFmt w:val="lowerRoman"/>
+      <w:lvlText w:val="%9."/>
+      <w:lvlJc w:val="right"/>
+      <w:pPr>
+        <w:ind w:left="6480" w:hanging="180"/>
+      </w:pPr>
+    </w:lvl>
+  </w:abstractNum>
+  <w:abstractNum w:abstractNumId="14" w15:restartNumberingAfterBreak="0">
     <w:nsid w:val="160450EE"/>
     <w:multiLevelType w:val="hybridMultilevel"/>
     <w:tmpl w:val="D6C4B19E"/>
@@ -22438,7 +23819,7 @@
       </w:pPr>
     </w:lvl>
   </w:abstractNum>
-  <w:abstractNum w:abstractNumId="14" w15:restartNumberingAfterBreak="0">
+  <w:abstractNum w:abstractNumId="15" w15:restartNumberingAfterBreak="0">
     <w:nsid w:val="16F14652"/>
     <w:multiLevelType w:val="hybridMultilevel"/>
     <w:tmpl w:val="C9729A88"/>
@@ -22527,7 +23908,99 @@
       </w:pPr>
     </w:lvl>
   </w:abstractNum>
-  <w:abstractNum w:abstractNumId="15" w15:restartNumberingAfterBreak="0">
+  <w:abstractNum w:abstractNumId="16" w15:restartNumberingAfterBreak="0">
+    <w:nsid w:val="178B579C"/>
+    <w:multiLevelType w:val="hybridMultilevel"/>
+    <w:tmpl w:val="00EA848E"/>
+    <w:lvl w:ilvl="0" w:tplc="FFFFFFFF">
+      <w:start w:val="1"/>
+      <w:numFmt w:val="decimal"/>
+      <w:lvlText w:val="%1)"/>
+      <w:lvlJc w:val="left"/>
+      <w:pPr>
+        <w:ind w:left="720" w:hanging="360"/>
+      </w:pPr>
+      <w:rPr>
+        <w:rFonts w:hint="default"/>
+      </w:rPr>
+    </w:lvl>
+    <w:lvl w:ilvl="1" w:tplc="FFFFFFFF">
+      <w:start w:val="1"/>
+      <w:numFmt w:val="bullet"/>
+      <w:lvlText w:val="o"/>
+      <w:lvlJc w:val="left"/>
+      <w:pPr>
+        <w:ind w:left="1440" w:hanging="360"/>
+      </w:pPr>
+      <w:rPr>
+        <w:rFonts w:ascii="Courier New" w:hAnsi="Courier New" w:cs="Courier New" w:hint="default"/>
+      </w:rPr>
+    </w:lvl>
+    <w:lvl w:ilvl="2" w:tplc="FFFFFFFF" w:tentative="1">
+      <w:start w:val="1"/>
+      <w:numFmt w:val="lowerRoman"/>
+      <w:lvlText w:val="%3."/>
+      <w:lvlJc w:val="right"/>
+      <w:pPr>
+        <w:ind w:left="2160" w:hanging="180"/>
+      </w:pPr>
+    </w:lvl>
+    <w:lvl w:ilvl="3" w:tplc="FFFFFFFF" w:tentative="1">
+      <w:start w:val="1"/>
+      <w:numFmt w:val="decimal"/>
+      <w:lvlText w:val="%4."/>
+      <w:lvlJc w:val="left"/>
+      <w:pPr>
+        <w:ind w:left="2880" w:hanging="360"/>
+      </w:pPr>
+    </w:lvl>
+    <w:lvl w:ilvl="4" w:tplc="FFFFFFFF" w:tentative="1">
+      <w:start w:val="1"/>
+      <w:numFmt w:val="lowerLetter"/>
+      <w:lvlText w:val="%5."/>
+      <w:lvlJc w:val="left"/>
+      <w:pPr>
+        <w:ind w:left="3600" w:hanging="360"/>
+      </w:pPr>
+    </w:lvl>
+    <w:lvl w:ilvl="5" w:tplc="FFFFFFFF" w:tentative="1">
+      <w:start w:val="1"/>
+      <w:numFmt w:val="lowerRoman"/>
+      <w:lvlText w:val="%6."/>
+      <w:lvlJc w:val="right"/>
+      <w:pPr>
+        <w:ind w:left="4320" w:hanging="180"/>
+      </w:pPr>
+    </w:lvl>
+    <w:lvl w:ilvl="6" w:tplc="FFFFFFFF" w:tentative="1">
+      <w:start w:val="1"/>
+      <w:numFmt w:val="decimal"/>
+      <w:lvlText w:val="%7."/>
+      <w:lvlJc w:val="left"/>
+      <w:pPr>
+        <w:ind w:left="5040" w:hanging="360"/>
+      </w:pPr>
+    </w:lvl>
+    <w:lvl w:ilvl="7" w:tplc="FFFFFFFF" w:tentative="1">
+      <w:start w:val="1"/>
+      <w:numFmt w:val="lowerLetter"/>
+      <w:lvlText w:val="%8."/>
+      <w:lvlJc w:val="left"/>
+      <w:pPr>
+        <w:ind w:left="5760" w:hanging="360"/>
+      </w:pPr>
+    </w:lvl>
+    <w:lvl w:ilvl="8" w:tplc="FFFFFFFF" w:tentative="1">
+      <w:start w:val="1"/>
+      <w:numFmt w:val="lowerRoman"/>
+      <w:lvlText w:val="%9."/>
+      <w:lvlJc w:val="right"/>
+      <w:pPr>
+        <w:ind w:left="6480" w:hanging="180"/>
+      </w:pPr>
+    </w:lvl>
+  </w:abstractNum>
+  <w:abstractNum w:abstractNumId="17" w15:restartNumberingAfterBreak="0">
     <w:nsid w:val="1922658A"/>
     <w:multiLevelType w:val="hybridMultilevel"/>
     <w:tmpl w:val="90FEDBC0"/>
@@ -22616,7 +24089,7 @@
       </w:pPr>
     </w:lvl>
   </w:abstractNum>
-  <w:abstractNum w:abstractNumId="16" w15:restartNumberingAfterBreak="0">
+  <w:abstractNum w:abstractNumId="18" w15:restartNumberingAfterBreak="0">
     <w:nsid w:val="1BC92046"/>
     <w:multiLevelType w:val="hybridMultilevel"/>
     <w:tmpl w:val="3D14878E"/>
@@ -22705,7 +24178,7 @@
       </w:pPr>
     </w:lvl>
   </w:abstractNum>
-  <w:abstractNum w:abstractNumId="17" w15:restartNumberingAfterBreak="0">
+  <w:abstractNum w:abstractNumId="19" w15:restartNumberingAfterBreak="0">
     <w:nsid w:val="1D66136D"/>
     <w:multiLevelType w:val="hybridMultilevel"/>
     <w:tmpl w:val="B44691F4"/>
@@ -22818,7 +24291,7 @@
       </w:rPr>
     </w:lvl>
   </w:abstractNum>
-  <w:abstractNum w:abstractNumId="18" w15:restartNumberingAfterBreak="0">
+  <w:abstractNum w:abstractNumId="20" w15:restartNumberingAfterBreak="0">
     <w:nsid w:val="1E335464"/>
     <w:multiLevelType w:val="hybridMultilevel"/>
     <w:tmpl w:val="9D16DB48"/>
@@ -22907,7 +24380,7 @@
       </w:pPr>
     </w:lvl>
   </w:abstractNum>
-  <w:abstractNum w:abstractNumId="19" w15:restartNumberingAfterBreak="0">
+  <w:abstractNum w:abstractNumId="21" w15:restartNumberingAfterBreak="0">
     <w:nsid w:val="1F1C1DB1"/>
     <w:multiLevelType w:val="hybridMultilevel"/>
     <w:tmpl w:val="3F760566"/>
@@ -23022,7 +24495,7 @@
       </w:rPr>
     </w:lvl>
   </w:abstractNum>
-  <w:abstractNum w:abstractNumId="20" w15:restartNumberingAfterBreak="0">
+  <w:abstractNum w:abstractNumId="22" w15:restartNumberingAfterBreak="0">
     <w:nsid w:val="1F967BA5"/>
     <w:multiLevelType w:val="hybridMultilevel"/>
     <w:tmpl w:val="A060F618"/>
@@ -23111,7 +24584,7 @@
       </w:pPr>
     </w:lvl>
   </w:abstractNum>
-  <w:abstractNum w:abstractNumId="21" w15:restartNumberingAfterBreak="0">
+  <w:abstractNum w:abstractNumId="23" w15:restartNumberingAfterBreak="0">
     <w:nsid w:val="22FF52C8"/>
     <w:multiLevelType w:val="hybridMultilevel"/>
     <w:tmpl w:val="483445BA"/>
@@ -23200,7 +24673,7 @@
       </w:pPr>
     </w:lvl>
   </w:abstractNum>
-  <w:abstractNum w:abstractNumId="22" w15:restartNumberingAfterBreak="0">
+  <w:abstractNum w:abstractNumId="24" w15:restartNumberingAfterBreak="0">
     <w:nsid w:val="24225A6F"/>
     <w:multiLevelType w:val="hybridMultilevel"/>
     <w:tmpl w:val="DEA85724"/>
@@ -23289,7 +24762,7 @@
       </w:pPr>
     </w:lvl>
   </w:abstractNum>
-  <w:abstractNum w:abstractNumId="23" w15:restartNumberingAfterBreak="0">
+  <w:abstractNum w:abstractNumId="25" w15:restartNumberingAfterBreak="0">
     <w:nsid w:val="251C6140"/>
     <w:multiLevelType w:val="hybridMultilevel"/>
     <w:tmpl w:val="705A9A82"/>
@@ -23378,7 +24851,7 @@
       </w:pPr>
     </w:lvl>
   </w:abstractNum>
-  <w:abstractNum w:abstractNumId="24" w15:restartNumberingAfterBreak="0">
+  <w:abstractNum w:abstractNumId="26" w15:restartNumberingAfterBreak="0">
     <w:nsid w:val="2693035B"/>
     <w:multiLevelType w:val="hybridMultilevel"/>
     <w:tmpl w:val="D7488D4A"/>
@@ -23491,7 +24964,7 @@
       </w:rPr>
     </w:lvl>
   </w:abstractNum>
-  <w:abstractNum w:abstractNumId="25" w15:restartNumberingAfterBreak="0">
+  <w:abstractNum w:abstractNumId="27" w15:restartNumberingAfterBreak="0">
     <w:nsid w:val="27150B3B"/>
     <w:multiLevelType w:val="hybridMultilevel"/>
     <w:tmpl w:val="4C6A0F48"/>
@@ -23580,7 +25053,7 @@
       </w:pPr>
     </w:lvl>
   </w:abstractNum>
-  <w:abstractNum w:abstractNumId="26" w15:restartNumberingAfterBreak="0">
+  <w:abstractNum w:abstractNumId="28" w15:restartNumberingAfterBreak="0">
     <w:nsid w:val="2A802CB5"/>
     <w:multiLevelType w:val="hybridMultilevel"/>
     <w:tmpl w:val="430C73D2"/>
@@ -23669,7 +25142,7 @@
       </w:pPr>
     </w:lvl>
   </w:abstractNum>
-  <w:abstractNum w:abstractNumId="27" w15:restartNumberingAfterBreak="0">
+  <w:abstractNum w:abstractNumId="29" w15:restartNumberingAfterBreak="0">
     <w:nsid w:val="2CD527AA"/>
     <w:multiLevelType w:val="hybridMultilevel"/>
     <w:tmpl w:val="B7629D1E"/>
@@ -23779,7 +25252,7 @@
       </w:rPr>
     </w:lvl>
   </w:abstractNum>
-  <w:abstractNum w:abstractNumId="28" w15:restartNumberingAfterBreak="0">
+  <w:abstractNum w:abstractNumId="30" w15:restartNumberingAfterBreak="0">
     <w:nsid w:val="2F465899"/>
     <w:multiLevelType w:val="hybridMultilevel"/>
     <w:tmpl w:val="9042C504"/>
@@ -23868,7 +25341,7 @@
       </w:pPr>
     </w:lvl>
   </w:abstractNum>
-  <w:abstractNum w:abstractNumId="29" w15:restartNumberingAfterBreak="0">
+  <w:abstractNum w:abstractNumId="31" w15:restartNumberingAfterBreak="0">
     <w:nsid w:val="2FC30FC7"/>
     <w:multiLevelType w:val="hybridMultilevel"/>
     <w:tmpl w:val="EFC856F0"/>
@@ -23957,7 +25430,7 @@
       </w:pPr>
     </w:lvl>
   </w:abstractNum>
-  <w:abstractNum w:abstractNumId="30" w15:restartNumberingAfterBreak="0">
+  <w:abstractNum w:abstractNumId="32" w15:restartNumberingAfterBreak="0">
     <w:nsid w:val="316C395B"/>
     <w:multiLevelType w:val="hybridMultilevel"/>
     <w:tmpl w:val="60669834"/>
@@ -24046,7 +25519,7 @@
       </w:pPr>
     </w:lvl>
   </w:abstractNum>
-  <w:abstractNum w:abstractNumId="31" w15:restartNumberingAfterBreak="0">
+  <w:abstractNum w:abstractNumId="33" w15:restartNumberingAfterBreak="0">
     <w:nsid w:val="33F85C4F"/>
     <w:multiLevelType w:val="hybridMultilevel"/>
     <w:tmpl w:val="BB5E9F9A"/>
@@ -24135,7 +25608,7 @@
       </w:pPr>
     </w:lvl>
   </w:abstractNum>
-  <w:abstractNum w:abstractNumId="32" w15:restartNumberingAfterBreak="0">
+  <w:abstractNum w:abstractNumId="34" w15:restartNumberingAfterBreak="0">
     <w:nsid w:val="34654685"/>
     <w:multiLevelType w:val="hybridMultilevel"/>
     <w:tmpl w:val="4C884DAA"/>
@@ -24224,7 +25697,7 @@
       </w:pPr>
     </w:lvl>
   </w:abstractNum>
-  <w:abstractNum w:abstractNumId="33" w15:restartNumberingAfterBreak="0">
+  <w:abstractNum w:abstractNumId="35" w15:restartNumberingAfterBreak="0">
     <w:nsid w:val="370C787C"/>
     <w:multiLevelType w:val="hybridMultilevel"/>
     <w:tmpl w:val="0464A7C4"/>
@@ -24313,10 +25786,10 @@
       </w:pPr>
     </w:lvl>
   </w:abstractNum>
-  <w:abstractNum w:abstractNumId="34" w15:restartNumberingAfterBreak="0">
+  <w:abstractNum w:abstractNumId="36" w15:restartNumberingAfterBreak="0">
     <w:nsid w:val="39C33ECC"/>
     <w:multiLevelType w:val="hybridMultilevel"/>
-    <w:tmpl w:val="421448DA"/>
+    <w:tmpl w:val="CD2003DC"/>
     <w:lvl w:ilvl="0" w:tplc="04090001">
       <w:start w:val="1"/>
       <w:numFmt w:val="bullet"/>
@@ -24426,7 +25899,7 @@
       </w:rPr>
     </w:lvl>
   </w:abstractNum>
-  <w:abstractNum w:abstractNumId="35" w15:restartNumberingAfterBreak="0">
+  <w:abstractNum w:abstractNumId="37" w15:restartNumberingAfterBreak="0">
     <w:nsid w:val="3D3D034F"/>
     <w:multiLevelType w:val="hybridMultilevel"/>
     <w:tmpl w:val="ADF8B482"/>
@@ -24515,7 +25988,7 @@
       </w:pPr>
     </w:lvl>
   </w:abstractNum>
-  <w:abstractNum w:abstractNumId="36" w15:restartNumberingAfterBreak="0">
+  <w:abstractNum w:abstractNumId="38" w15:restartNumberingAfterBreak="0">
     <w:nsid w:val="3FFB4374"/>
     <w:multiLevelType w:val="hybridMultilevel"/>
     <w:tmpl w:val="A1862A42"/>
@@ -24604,7 +26077,7 @@
       </w:pPr>
     </w:lvl>
   </w:abstractNum>
-  <w:abstractNum w:abstractNumId="37" w15:restartNumberingAfterBreak="0">
+  <w:abstractNum w:abstractNumId="39" w15:restartNumberingAfterBreak="0">
     <w:nsid w:val="3FFD03E9"/>
     <w:multiLevelType w:val="hybridMultilevel"/>
     <w:tmpl w:val="367235C0"/>
@@ -24693,7 +26166,7 @@
       </w:pPr>
     </w:lvl>
   </w:abstractNum>
-  <w:abstractNum w:abstractNumId="38" w15:restartNumberingAfterBreak="0">
+  <w:abstractNum w:abstractNumId="40" w15:restartNumberingAfterBreak="0">
     <w:nsid w:val="437103A2"/>
     <w:multiLevelType w:val="hybridMultilevel"/>
     <w:tmpl w:val="6D5AAFD2"/>
@@ -24782,7 +26255,7 @@
       </w:pPr>
     </w:lvl>
   </w:abstractNum>
-  <w:abstractNum w:abstractNumId="39" w15:restartNumberingAfterBreak="0">
+  <w:abstractNum w:abstractNumId="41" w15:restartNumberingAfterBreak="0">
     <w:nsid w:val="46E22204"/>
     <w:multiLevelType w:val="hybridMultilevel"/>
     <w:tmpl w:val="646AB806"/>
@@ -24895,7 +26368,7 @@
       </w:rPr>
     </w:lvl>
   </w:abstractNum>
-  <w:abstractNum w:abstractNumId="40" w15:restartNumberingAfterBreak="0">
+  <w:abstractNum w:abstractNumId="42" w15:restartNumberingAfterBreak="0">
     <w:nsid w:val="4961561C"/>
     <w:multiLevelType w:val="hybridMultilevel"/>
     <w:tmpl w:val="924CD426"/>
@@ -25008,7 +26481,7 @@
       </w:rPr>
     </w:lvl>
   </w:abstractNum>
-  <w:abstractNum w:abstractNumId="41" w15:restartNumberingAfterBreak="0">
+  <w:abstractNum w:abstractNumId="43" w15:restartNumberingAfterBreak="0">
     <w:nsid w:val="4EB07714"/>
     <w:multiLevelType w:val="hybridMultilevel"/>
     <w:tmpl w:val="00EA848E"/>
@@ -25100,7 +26573,7 @@
       </w:pPr>
     </w:lvl>
   </w:abstractNum>
-  <w:abstractNum w:abstractNumId="42" w15:restartNumberingAfterBreak="0">
+  <w:abstractNum w:abstractNumId="44" w15:restartNumberingAfterBreak="0">
     <w:nsid w:val="4F7F6F3A"/>
     <w:multiLevelType w:val="hybridMultilevel"/>
     <w:tmpl w:val="6BF4DE40"/>
@@ -25189,7 +26662,7 @@
       </w:pPr>
     </w:lvl>
   </w:abstractNum>
-  <w:abstractNum w:abstractNumId="43" w15:restartNumberingAfterBreak="0">
+  <w:abstractNum w:abstractNumId="45" w15:restartNumberingAfterBreak="0">
     <w:nsid w:val="533C5E5B"/>
     <w:multiLevelType w:val="hybridMultilevel"/>
     <w:tmpl w:val="00EA848E"/>
@@ -25281,7 +26754,7 @@
       </w:pPr>
     </w:lvl>
   </w:abstractNum>
-  <w:abstractNum w:abstractNumId="44" w15:restartNumberingAfterBreak="0">
+  <w:abstractNum w:abstractNumId="46" w15:restartNumberingAfterBreak="0">
     <w:nsid w:val="55F02935"/>
     <w:multiLevelType w:val="hybridMultilevel"/>
     <w:tmpl w:val="734822BA"/>
@@ -25394,7 +26867,7 @@
       </w:rPr>
     </w:lvl>
   </w:abstractNum>
-  <w:abstractNum w:abstractNumId="45" w15:restartNumberingAfterBreak="0">
+  <w:abstractNum w:abstractNumId="47" w15:restartNumberingAfterBreak="0">
     <w:nsid w:val="5806199B"/>
     <w:multiLevelType w:val="hybridMultilevel"/>
     <w:tmpl w:val="9BB04ABE"/>
@@ -25483,7 +26956,7 @@
       </w:pPr>
     </w:lvl>
   </w:abstractNum>
-  <w:abstractNum w:abstractNumId="46" w15:restartNumberingAfterBreak="0">
+  <w:abstractNum w:abstractNumId="48" w15:restartNumberingAfterBreak="0">
     <w:nsid w:val="599021FF"/>
     <w:multiLevelType w:val="hybridMultilevel"/>
     <w:tmpl w:val="9498252A"/>
@@ -25572,7 +27045,7 @@
       </w:pPr>
     </w:lvl>
   </w:abstractNum>
-  <w:abstractNum w:abstractNumId="47" w15:restartNumberingAfterBreak="0">
+  <w:abstractNum w:abstractNumId="49" w15:restartNumberingAfterBreak="0">
     <w:nsid w:val="5D721E5C"/>
     <w:multiLevelType w:val="hybridMultilevel"/>
     <w:tmpl w:val="00EA848E"/>
@@ -25664,7 +27137,7 @@
       </w:pPr>
     </w:lvl>
   </w:abstractNum>
-  <w:abstractNum w:abstractNumId="48" w15:restartNumberingAfterBreak="0">
+  <w:abstractNum w:abstractNumId="50" w15:restartNumberingAfterBreak="0">
     <w:nsid w:val="5E64628C"/>
     <w:multiLevelType w:val="hybridMultilevel"/>
     <w:tmpl w:val="366C3F8C"/>
@@ -25753,7 +27226,7 @@
       </w:pPr>
     </w:lvl>
   </w:abstractNum>
-  <w:abstractNum w:abstractNumId="49" w15:restartNumberingAfterBreak="0">
+  <w:abstractNum w:abstractNumId="51" w15:restartNumberingAfterBreak="0">
     <w:nsid w:val="5F2151ED"/>
     <w:multiLevelType w:val="hybridMultilevel"/>
     <w:tmpl w:val="4570518A"/>
@@ -25842,7 +27315,7 @@
       </w:pPr>
     </w:lvl>
   </w:abstractNum>
-  <w:abstractNum w:abstractNumId="50" w15:restartNumberingAfterBreak="0">
+  <w:abstractNum w:abstractNumId="52" w15:restartNumberingAfterBreak="0">
     <w:nsid w:val="621F79B5"/>
     <w:multiLevelType w:val="hybridMultilevel"/>
     <w:tmpl w:val="DB04C292"/>
@@ -25931,7 +27404,7 @@
       </w:pPr>
     </w:lvl>
   </w:abstractNum>
-  <w:abstractNum w:abstractNumId="51" w15:restartNumberingAfterBreak="0">
+  <w:abstractNum w:abstractNumId="53" w15:restartNumberingAfterBreak="0">
     <w:nsid w:val="63B9008C"/>
     <w:multiLevelType w:val="hybridMultilevel"/>
     <w:tmpl w:val="888E5A7C"/>
@@ -26020,7 +27493,7 @@
       </w:pPr>
     </w:lvl>
   </w:abstractNum>
-  <w:abstractNum w:abstractNumId="52" w15:restartNumberingAfterBreak="0">
+  <w:abstractNum w:abstractNumId="54" w15:restartNumberingAfterBreak="0">
     <w:nsid w:val="6522057F"/>
     <w:multiLevelType w:val="hybridMultilevel"/>
     <w:tmpl w:val="F05829D6"/>
@@ -26133,7 +27606,7 @@
       </w:rPr>
     </w:lvl>
   </w:abstractNum>
-  <w:abstractNum w:abstractNumId="53" w15:restartNumberingAfterBreak="0">
+  <w:abstractNum w:abstractNumId="55" w15:restartNumberingAfterBreak="0">
     <w:nsid w:val="6C670C11"/>
     <w:multiLevelType w:val="hybridMultilevel"/>
     <w:tmpl w:val="ADA293D4"/>
@@ -26222,7 +27695,7 @@
       </w:pPr>
     </w:lvl>
   </w:abstractNum>
-  <w:abstractNum w:abstractNumId="54" w15:restartNumberingAfterBreak="0">
+  <w:abstractNum w:abstractNumId="56" w15:restartNumberingAfterBreak="0">
     <w:nsid w:val="6CC16C6F"/>
     <w:multiLevelType w:val="hybridMultilevel"/>
     <w:tmpl w:val="A1746852"/>
@@ -26311,7 +27784,7 @@
       </w:pPr>
     </w:lvl>
   </w:abstractNum>
-  <w:abstractNum w:abstractNumId="55" w15:restartNumberingAfterBreak="0">
+  <w:abstractNum w:abstractNumId="57" w15:restartNumberingAfterBreak="0">
     <w:nsid w:val="6D232FDA"/>
     <w:multiLevelType w:val="hybridMultilevel"/>
     <w:tmpl w:val="EE586820"/>
@@ -26400,7 +27873,7 @@
       </w:pPr>
     </w:lvl>
   </w:abstractNum>
-  <w:abstractNum w:abstractNumId="56" w15:restartNumberingAfterBreak="0">
+  <w:abstractNum w:abstractNumId="58" w15:restartNumberingAfterBreak="0">
     <w:nsid w:val="70373E2D"/>
     <w:multiLevelType w:val="hybridMultilevel"/>
     <w:tmpl w:val="8B18A78C"/>
@@ -26489,7 +27962,7 @@
       </w:pPr>
     </w:lvl>
   </w:abstractNum>
-  <w:abstractNum w:abstractNumId="57" w15:restartNumberingAfterBreak="0">
+  <w:abstractNum w:abstractNumId="59" w15:restartNumberingAfterBreak="0">
     <w:nsid w:val="71407981"/>
     <w:multiLevelType w:val="hybridMultilevel"/>
     <w:tmpl w:val="6854C2E8"/>
@@ -26578,7 +28051,7 @@
       </w:pPr>
     </w:lvl>
   </w:abstractNum>
-  <w:abstractNum w:abstractNumId="58" w15:restartNumberingAfterBreak="0">
+  <w:abstractNum w:abstractNumId="60" w15:restartNumberingAfterBreak="0">
     <w:nsid w:val="7E76422A"/>
     <w:multiLevelType w:val="hybridMultilevel"/>
     <w:tmpl w:val="F962ED92"/>
@@ -26691,7 +28164,7 @@
       </w:rPr>
     </w:lvl>
   </w:abstractNum>
-  <w:abstractNum w:abstractNumId="59" w15:restartNumberingAfterBreak="0">
+  <w:abstractNum w:abstractNumId="61" w15:restartNumberingAfterBreak="0">
     <w:nsid w:val="7E8C25F5"/>
     <w:multiLevelType w:val="hybridMultilevel"/>
     <w:tmpl w:val="11369A8A"/>
@@ -26781,37 +28254,37 @@
     </w:lvl>
   </w:abstractNum>
   <w:num w:numId="1" w16cid:durableId="1075204902">
+    <w:abstractNumId w:val="26"/>
+  </w:num>
+  <w:num w:numId="2" w16cid:durableId="1292205009">
+    <w:abstractNumId w:val="61"/>
+  </w:num>
+  <w:num w:numId="3" w16cid:durableId="1808425726">
     <w:abstractNumId w:val="24"/>
   </w:num>
-  <w:num w:numId="2" w16cid:durableId="1292205009">
-    <w:abstractNumId w:val="59"/>
+  <w:num w:numId="4" w16cid:durableId="1140882927">
+    <w:abstractNumId w:val="37"/>
   </w:num>
-  <w:num w:numId="3" w16cid:durableId="1808425726">
-    <w:abstractNumId w:val="22"/>
+  <w:num w:numId="5" w16cid:durableId="1054159617">
+    <w:abstractNumId w:val="33"/>
   </w:num>
-  <w:num w:numId="4" w16cid:durableId="1140882927">
+  <w:num w:numId="6" w16cid:durableId="1799716437">
     <w:abstractNumId w:val="35"/>
   </w:num>
-  <w:num w:numId="5" w16cid:durableId="1054159617">
-    <w:abstractNumId w:val="31"/>
-  </w:num>
-  <w:num w:numId="6" w16cid:durableId="1799716437">
-    <w:abstractNumId w:val="33"/>
-  </w:num>
   <w:num w:numId="7" w16cid:durableId="76481529">
-    <w:abstractNumId w:val="54"/>
+    <w:abstractNumId w:val="56"/>
   </w:num>
   <w:num w:numId="8" w16cid:durableId="1479416323">
     <w:abstractNumId w:val="1"/>
   </w:num>
   <w:num w:numId="9" w16cid:durableId="1420787057">
-    <w:abstractNumId w:val="46"/>
+    <w:abstractNumId w:val="48"/>
   </w:num>
   <w:num w:numId="10" w16cid:durableId="832450362">
     <w:abstractNumId w:val="8"/>
   </w:num>
   <w:num w:numId="11" w16cid:durableId="449981765">
-    <w:abstractNumId w:val="37"/>
+    <w:abstractNumId w:val="39"/>
   </w:num>
   <w:num w:numId="12" w16cid:durableId="210847838">
     <w:abstractNumId w:val="10"/>
@@ -26820,19 +28293,19 @@
     <w:abstractNumId w:val="3"/>
   </w:num>
   <w:num w:numId="14" w16cid:durableId="144246191">
-    <w:abstractNumId w:val="36"/>
+    <w:abstractNumId w:val="38"/>
   </w:num>
   <w:num w:numId="15" w16cid:durableId="91291893">
-    <w:abstractNumId w:val="57"/>
+    <w:abstractNumId w:val="59"/>
   </w:num>
   <w:num w:numId="16" w16cid:durableId="1604456586">
     <w:abstractNumId w:val="7"/>
   </w:num>
   <w:num w:numId="17" w16cid:durableId="1401713996">
-    <w:abstractNumId w:val="51"/>
+    <w:abstractNumId w:val="53"/>
   </w:num>
   <w:num w:numId="18" w16cid:durableId="1405642423">
-    <w:abstractNumId w:val="14"/>
+    <w:abstractNumId w:val="15"/>
   </w:num>
   <w:num w:numId="19" w16cid:durableId="333071224">
     <w:abstractNumId w:val="5"/>
@@ -26841,100 +28314,100 @@
     <w:abstractNumId w:val="9"/>
   </w:num>
   <w:num w:numId="21" w16cid:durableId="947850489">
-    <w:abstractNumId w:val="32"/>
+    <w:abstractNumId w:val="34"/>
   </w:num>
   <w:num w:numId="22" w16cid:durableId="518785106">
     <w:abstractNumId w:val="2"/>
   </w:num>
   <w:num w:numId="23" w16cid:durableId="142624343">
-    <w:abstractNumId w:val="48"/>
+    <w:abstractNumId w:val="50"/>
   </w:num>
   <w:num w:numId="24" w16cid:durableId="1551264997">
-    <w:abstractNumId w:val="13"/>
+    <w:abstractNumId w:val="14"/>
   </w:num>
   <w:num w:numId="25" w16cid:durableId="180319378">
-    <w:abstractNumId w:val="56"/>
+    <w:abstractNumId w:val="58"/>
   </w:num>
   <w:num w:numId="26" w16cid:durableId="1743284929">
-    <w:abstractNumId w:val="16"/>
+    <w:abstractNumId w:val="18"/>
   </w:num>
   <w:num w:numId="27" w16cid:durableId="1463303161">
-    <w:abstractNumId w:val="23"/>
+    <w:abstractNumId w:val="25"/>
   </w:num>
   <w:num w:numId="28" w16cid:durableId="1904174350">
-    <w:abstractNumId w:val="30"/>
+    <w:abstractNumId w:val="32"/>
   </w:num>
   <w:num w:numId="29" w16cid:durableId="1035230708">
-    <w:abstractNumId w:val="18"/>
+    <w:abstractNumId w:val="20"/>
   </w:num>
   <w:num w:numId="30" w16cid:durableId="1113286161">
-    <w:abstractNumId w:val="42"/>
+    <w:abstractNumId w:val="44"/>
   </w:num>
   <w:num w:numId="31" w16cid:durableId="1088578496">
-    <w:abstractNumId w:val="26"/>
+    <w:abstractNumId w:val="28"/>
   </w:num>
   <w:num w:numId="32" w16cid:durableId="2047095469">
-    <w:abstractNumId w:val="38"/>
+    <w:abstractNumId w:val="40"/>
   </w:num>
   <w:num w:numId="33" w16cid:durableId="1760057980">
     <w:abstractNumId w:val="11"/>
   </w:num>
   <w:num w:numId="34" w16cid:durableId="1377394048">
-    <w:abstractNumId w:val="50"/>
+    <w:abstractNumId w:val="52"/>
   </w:num>
   <w:num w:numId="35" w16cid:durableId="1419516802">
-    <w:abstractNumId w:val="15"/>
+    <w:abstractNumId w:val="17"/>
   </w:num>
   <w:num w:numId="36" w16cid:durableId="1165629543">
+    <w:abstractNumId w:val="47"/>
+  </w:num>
+  <w:num w:numId="37" w16cid:durableId="1430275247">
+    <w:abstractNumId w:val="23"/>
+  </w:num>
+  <w:num w:numId="38" w16cid:durableId="1938782569">
+    <w:abstractNumId w:val="57"/>
+  </w:num>
+  <w:num w:numId="39" w16cid:durableId="1874148544">
+    <w:abstractNumId w:val="30"/>
+  </w:num>
+  <w:num w:numId="40" w16cid:durableId="203833253">
+    <w:abstractNumId w:val="22"/>
+  </w:num>
+  <w:num w:numId="41" w16cid:durableId="234173814">
+    <w:abstractNumId w:val="55"/>
+  </w:num>
+  <w:num w:numId="42" w16cid:durableId="1499223679">
+    <w:abstractNumId w:val="51"/>
+  </w:num>
+  <w:num w:numId="43" w16cid:durableId="650018297">
+    <w:abstractNumId w:val="31"/>
+  </w:num>
+  <w:num w:numId="44" w16cid:durableId="1625966396">
+    <w:abstractNumId w:val="27"/>
+  </w:num>
+  <w:num w:numId="45" w16cid:durableId="1812402285">
+    <w:abstractNumId w:val="46"/>
+  </w:num>
+  <w:num w:numId="46" w16cid:durableId="1691104961">
+    <w:abstractNumId w:val="36"/>
+  </w:num>
+  <w:num w:numId="47" w16cid:durableId="750010186">
+    <w:abstractNumId w:val="29"/>
+  </w:num>
+  <w:num w:numId="48" w16cid:durableId="131794945">
+    <w:abstractNumId w:val="41"/>
+  </w:num>
+  <w:num w:numId="49" w16cid:durableId="898639494">
     <w:abstractNumId w:val="45"/>
   </w:num>
-  <w:num w:numId="37" w16cid:durableId="1430275247">
+  <w:num w:numId="50" w16cid:durableId="1444613545">
+    <w:abstractNumId w:val="49"/>
+  </w:num>
+  <w:num w:numId="51" w16cid:durableId="1723824623">
     <w:abstractNumId w:val="21"/>
   </w:num>
-  <w:num w:numId="38" w16cid:durableId="1938782569">
-    <w:abstractNumId w:val="55"/>
-  </w:num>
-  <w:num w:numId="39" w16cid:durableId="1874148544">
-    <w:abstractNumId w:val="28"/>
-  </w:num>
-  <w:num w:numId="40" w16cid:durableId="203833253">
-    <w:abstractNumId w:val="20"/>
-  </w:num>
-  <w:num w:numId="41" w16cid:durableId="234173814">
-    <w:abstractNumId w:val="53"/>
-  </w:num>
-  <w:num w:numId="42" w16cid:durableId="1499223679">
-    <w:abstractNumId w:val="49"/>
-  </w:num>
-  <w:num w:numId="43" w16cid:durableId="650018297">
-    <w:abstractNumId w:val="29"/>
-  </w:num>
-  <w:num w:numId="44" w16cid:durableId="1625966396">
-    <w:abstractNumId w:val="25"/>
-  </w:num>
-  <w:num w:numId="45" w16cid:durableId="1812402285">
-    <w:abstractNumId w:val="44"/>
-  </w:num>
-  <w:num w:numId="46" w16cid:durableId="1691104961">
-    <w:abstractNumId w:val="34"/>
-  </w:num>
-  <w:num w:numId="47" w16cid:durableId="750010186">
-    <w:abstractNumId w:val="27"/>
-  </w:num>
-  <w:num w:numId="48" w16cid:durableId="131794945">
-    <w:abstractNumId w:val="39"/>
-  </w:num>
-  <w:num w:numId="49" w16cid:durableId="898639494">
+  <w:num w:numId="52" w16cid:durableId="2079280514">
     <w:abstractNumId w:val="43"/>
-  </w:num>
-  <w:num w:numId="50" w16cid:durableId="1444613545">
-    <w:abstractNumId w:val="47"/>
-  </w:num>
-  <w:num w:numId="51" w16cid:durableId="1723824623">
-    <w:abstractNumId w:val="19"/>
-  </w:num>
-  <w:num w:numId="52" w16cid:durableId="2079280514">
-    <w:abstractNumId w:val="41"/>
   </w:num>
   <w:num w:numId="53" w16cid:durableId="1423330134">
     <w:abstractNumId w:val="0"/>
@@ -26943,22 +28416,28 @@
     <w:abstractNumId w:val="12"/>
   </w:num>
   <w:num w:numId="55" w16cid:durableId="1325932354">
-    <w:abstractNumId w:val="52"/>
+    <w:abstractNumId w:val="54"/>
   </w:num>
   <w:num w:numId="56" w16cid:durableId="40517539">
-    <w:abstractNumId w:val="17"/>
+    <w:abstractNumId w:val="19"/>
   </w:num>
   <w:num w:numId="57" w16cid:durableId="1600061495">
-    <w:abstractNumId w:val="58"/>
+    <w:abstractNumId w:val="60"/>
   </w:num>
   <w:num w:numId="58" w16cid:durableId="331302893">
     <w:abstractNumId w:val="6"/>
   </w:num>
   <w:num w:numId="59" w16cid:durableId="661281018">
-    <w:abstractNumId w:val="40"/>
+    <w:abstractNumId w:val="42"/>
   </w:num>
   <w:num w:numId="60" w16cid:durableId="491483487">
     <w:abstractNumId w:val="4"/>
+  </w:num>
+  <w:num w:numId="61" w16cid:durableId="1257522114">
+    <w:abstractNumId w:val="16"/>
+  </w:num>
+  <w:num w:numId="62" w16cid:durableId="705569087">
+    <w:abstractNumId w:val="13"/>
   </w:num>
   <w:numIdMacAtCleanup w:val="56"/>
 </w:numbering>
@@ -28044,30 +29523,6 @@
 </file>
 
 <file path=customXml/item1.xml><?xml version="1.0" encoding="utf-8"?>
-<b:Sources xmlns:b="http://schemas.openxmlformats.org/officeDocument/2006/bibliography" xmlns="http://schemas.openxmlformats.org/officeDocument/2006/bibliography" SelectedStyle="\APASixthEditionOfficeOnline.xsl" StyleName="APA" Version="6"/>
-</file>
-
-<file path=customXml/item2.xml><?xml version="1.0" encoding="utf-8"?>
-<?mso-contentType ?>
-<FormTemplates xmlns="http://schemas.microsoft.com/sharepoint/v3/contenttype/forms">
-  <Display>DocumentLibraryForm</Display>
-  <Edit>DocumentLibraryForm</Edit>
-  <New>DocumentLibraryForm</New>
-</FormTemplates>
-</file>
-
-<file path=customXml/item3.xml><?xml version="1.0" encoding="utf-8"?>
-<p:properties xmlns:p="http://schemas.microsoft.com/office/2006/metadata/properties" xmlns:xsi="http://www.w3.org/2001/XMLSchema-instance" xmlns:pc="http://schemas.microsoft.com/office/infopath/2007/PartnerControls">
-  <documentManagement>
-    <lcf76f155ced4ddcb4097134ff3c332f xmlns="69298876-6771-4caf-b904-153585da6f65">
-      <Terms xmlns="http://schemas.microsoft.com/office/infopath/2007/PartnerControls"/>
-    </lcf76f155ced4ddcb4097134ff3c332f>
-    <TaxCatchAll xmlns="ff92d99c-8ec3-4a12-9abb-c3912bfd218f" xsi:nil="true"/>
-  </documentManagement>
-</p:properties>
-</file>
-
-<file path=customXml/item4.xml><?xml version="1.0" encoding="utf-8"?>
 <ct:contentTypeSchema xmlns:ct="http://schemas.microsoft.com/office/2006/metadata/contentType" xmlns:ma="http://schemas.microsoft.com/office/2006/metadata/properties/metaAttributes" ct:_="" ma:_="" ma:contentTypeName="Document" ma:contentTypeID="0x01010032F44F9ACE330747AE1567D405AB402E" ma:contentTypeVersion="15" ma:contentTypeDescription="Create a new document." ma:contentTypeScope="" ma:versionID="4af3065f7bb08d5e2ae0937fc780ea50">
   <xsd:schema xmlns:xsd="http://www.w3.org/2001/XMLSchema" xmlns:xs="http://www.w3.org/2001/XMLSchema" xmlns:p="http://schemas.microsoft.com/office/2006/metadata/properties" xmlns:ns2="69298876-6771-4caf-b904-153585da6f65" xmlns:ns3="ff92d99c-8ec3-4a12-9abb-c3912bfd218f" targetNamespace="http://schemas.microsoft.com/office/2006/metadata/properties" ma:root="true" ma:fieldsID="7225c6e7b812dad4cb6046863e528be7" ns2:_="" ns3:_="">
     <xsd:import namespace="69298876-6771-4caf-b904-153585da6f65"/>
@@ -28304,34 +29759,31 @@
 </ct:contentTypeSchema>
 </file>
 
-<file path=customXml/itemProps1.xml><?xml version="1.0" encoding="utf-8"?>
-<ds:datastoreItem xmlns:ds="http://schemas.openxmlformats.org/officeDocument/2006/customXml" ds:itemID="{58EF19B6-4CFD-48E3-BBD2-3C9E24BBBD76}">
-  <ds:schemaRefs>
-    <ds:schemaRef ds:uri="http://schemas.openxmlformats.org/officeDocument/2006/bibliography"/>
-  </ds:schemaRefs>
-</ds:datastoreItem>
+<file path=customXml/item2.xml><?xml version="1.0" encoding="utf-8"?>
+<b:Sources xmlns:b="http://schemas.openxmlformats.org/officeDocument/2006/bibliography" xmlns="http://schemas.openxmlformats.org/officeDocument/2006/bibliography" SelectedStyle="\APASixthEditionOfficeOnline.xsl" StyleName="APA" Version="6"/>
 </file>
 
-<file path=customXml/itemProps2.xml><?xml version="1.0" encoding="utf-8"?>
-<ds:datastoreItem xmlns:ds="http://schemas.openxmlformats.org/officeDocument/2006/customXml" ds:itemID="{3BE25332-D1A1-4939-A24B-AAFB46D15BBE}">
-  <ds:schemaRefs>
-    <ds:schemaRef ds:uri="http://schemas.microsoft.com/sharepoint/v3/contenttype/forms"/>
-  </ds:schemaRefs>
-</ds:datastoreItem>
+<file path=customXml/item3.xml><?xml version="1.0" encoding="utf-8"?>
+<p:properties xmlns:p="http://schemas.microsoft.com/office/2006/metadata/properties" xmlns:xsi="http://www.w3.org/2001/XMLSchema-instance" xmlns:pc="http://schemas.microsoft.com/office/infopath/2007/PartnerControls">
+  <documentManagement>
+    <lcf76f155ced4ddcb4097134ff3c332f xmlns="69298876-6771-4caf-b904-153585da6f65">
+      <Terms xmlns="http://schemas.microsoft.com/office/infopath/2007/PartnerControls"/>
+    </lcf76f155ced4ddcb4097134ff3c332f>
+    <TaxCatchAll xmlns="ff92d99c-8ec3-4a12-9abb-c3912bfd218f" xsi:nil="true"/>
+  </documentManagement>
+</p:properties>
 </file>
 
-<file path=customXml/itemProps3.xml><?xml version="1.0" encoding="utf-8"?>
-<ds:datastoreItem xmlns:ds="http://schemas.openxmlformats.org/officeDocument/2006/customXml" ds:itemID="{B05C1C19-1088-4802-84DB-2A9988CED772}">
-  <ds:schemaRefs>
-    <ds:schemaRef ds:uri="http://schemas.microsoft.com/office/2006/metadata/properties"/>
-    <ds:schemaRef ds:uri="http://schemas.microsoft.com/office/infopath/2007/PartnerControls"/>
-    <ds:schemaRef ds:uri="69298876-6771-4caf-b904-153585da6f65"/>
-    <ds:schemaRef ds:uri="ff92d99c-8ec3-4a12-9abb-c3912bfd218f"/>
-  </ds:schemaRefs>
-</ds:datastoreItem>
+<file path=customXml/item4.xml><?xml version="1.0" encoding="utf-8"?>
+<?mso-contentType ?>
+<FormTemplates xmlns="http://schemas.microsoft.com/sharepoint/v3/contenttype/forms">
+  <Display>DocumentLibraryForm</Display>
+  <Edit>DocumentLibraryForm</Edit>
+  <New>DocumentLibraryForm</New>
+</FormTemplates>
 </file>
 
-<file path=customXml/itemProps4.xml><?xml version="1.0" encoding="utf-8"?>
+<file path=customXml/itemProps1.xml><?xml version="1.0" encoding="utf-8"?>
 <ds:datastoreItem xmlns:ds="http://schemas.openxmlformats.org/officeDocument/2006/customXml" ds:itemID="{8D0BCDA3-ABB8-48DB-A5C8-830886A636B4}">
   <ds:schemaRefs>
     <ds:schemaRef ds:uri="http://schemas.microsoft.com/office/2006/metadata/contentType"/>
@@ -28350,6 +29802,33 @@
 </ds:datastoreItem>
 </file>
 
+<file path=customXml/itemProps2.xml><?xml version="1.0" encoding="utf-8"?>
+<ds:datastoreItem xmlns:ds="http://schemas.openxmlformats.org/officeDocument/2006/customXml" ds:itemID="{58EF19B6-4CFD-48E3-BBD2-3C9E24BBBD76}">
+  <ds:schemaRefs>
+    <ds:schemaRef ds:uri="http://schemas.openxmlformats.org/officeDocument/2006/bibliography"/>
+  </ds:schemaRefs>
+</ds:datastoreItem>
+</file>
+
+<file path=customXml/itemProps3.xml><?xml version="1.0" encoding="utf-8"?>
+<ds:datastoreItem xmlns:ds="http://schemas.openxmlformats.org/officeDocument/2006/customXml" ds:itemID="{B05C1C19-1088-4802-84DB-2A9988CED772}">
+  <ds:schemaRefs>
+    <ds:schemaRef ds:uri="http://schemas.microsoft.com/office/2006/metadata/properties"/>
+    <ds:schemaRef ds:uri="http://schemas.microsoft.com/office/infopath/2007/PartnerControls"/>
+    <ds:schemaRef ds:uri="69298876-6771-4caf-b904-153585da6f65"/>
+    <ds:schemaRef ds:uri="ff92d99c-8ec3-4a12-9abb-c3912bfd218f"/>
+  </ds:schemaRefs>
+</ds:datastoreItem>
+</file>
+
+<file path=customXml/itemProps4.xml><?xml version="1.0" encoding="utf-8"?>
+<ds:datastoreItem xmlns:ds="http://schemas.openxmlformats.org/officeDocument/2006/customXml" ds:itemID="{3BE25332-D1A1-4939-A24B-AAFB46D15BBE}">
+  <ds:schemaRefs>
+    <ds:schemaRef ds:uri="http://schemas.microsoft.com/sharepoint/v3/contenttype/forms"/>
+  </ds:schemaRefs>
+</ds:datastoreItem>
+</file>
+
 <file path=docMetadata/LabelInfo.xml><?xml version="1.0" encoding="utf-8"?>
 <clbl:labelList xmlns:clbl="http://schemas.microsoft.com/office/2020/mipLabelMetadata">
   <clbl:label id="{9cfbbf6c-4ccb-4180-9943-a95c5fd2df45}" enabled="0" method="" siteId="{9cfbbf6c-4ccb-4180-9943-a95c5fd2df45}" removed="1"/>

</xml_diff>